<commit_message>
some words written for 376 assignment 3
</commit_message>
<xml_diff>
--- a/376/Technical_Description.docx
+++ b/376/Technical_Description.docx
@@ -28,21 +28,49 @@
         <w:rPr>
           <w:lang w:val="en-US"/>
         </w:rPr>
-        <w:t xml:space="preserve">Single spaced </w:t>
-      </w:r>
-      <w:proofErr w:type="gramStart"/>
-      <w:r>
-        <w:rPr>
-          <w:lang w:val="en-US"/>
-        </w:rPr>
-        <w:t>text,  will</w:t>
-      </w:r>
-      <w:proofErr w:type="gramEnd"/>
-      <w:r>
-        <w:rPr>
-          <w:lang w:val="en-US"/>
-        </w:rPr>
-        <w:t xml:space="preserve"> be talking about the critical section problem because I think it can have a nice story to it allowing for a nice explanation.</w:t>
+        <w:t xml:space="preserve">Imagine you are in the kitchen, and you are about to take an apple from a fruit bowl. You start reaching out and when you are about to grab your apple someone switches the bowl for oranges. This in a nutshell is the critical section problem in computer science. In this example there are two </w:t>
+      </w:r>
+      <w:proofErr w:type="gramStart"/>
+      <w:r>
+        <w:rPr>
+          <w:lang w:val="en-US"/>
+        </w:rPr>
+        <w:t>people</w:t>
+      </w:r>
+      <w:proofErr w:type="gramEnd"/>
+      <w:r>
+        <w:rPr>
+          <w:lang w:val="en-US"/>
+        </w:rPr>
+        <w:t xml:space="preserve"> both have a job; you need to take fruit from the basket and the other person has the job of switching fruit in the basket. This works perfectly </w:t>
+      </w:r>
+      <w:proofErr w:type="gramStart"/>
+      <w:r>
+        <w:rPr>
+          <w:lang w:val="en-US"/>
+        </w:rPr>
+        <w:t>fine  normally</w:t>
+      </w:r>
+      <w:proofErr w:type="gramEnd"/>
+      <w:r>
+        <w:rPr>
+          <w:lang w:val="en-US"/>
+        </w:rPr>
+        <w:t xml:space="preserve"> but when you are both doing it at the same time you could look for a fruit expect to find a fruit then all the fruit </w:t>
+      </w:r>
+      <w:proofErr w:type="gramStart"/>
+      <w:r>
+        <w:rPr>
+          <w:lang w:val="en-US"/>
+        </w:rPr>
+        <w:t>change</w:t>
+      </w:r>
+      <w:proofErr w:type="gramEnd"/>
+      <w:r>
+        <w:rPr>
+          <w:lang w:val="en-US"/>
+        </w:rPr>
+        <w:t>. The fruit bowl in the analogy is the critical section.</w:t>
       </w:r>
     </w:p>
     <w:p>
@@ -56,15 +84,449 @@
         <w:rPr>
           <w:lang w:val="en-US"/>
         </w:rPr>
-        <w:t xml:space="preserve">New paragraph </w:t>
+        <w:t xml:space="preserve">A brief history of the critical section problem. When computers were young and dumb this problem did exist. A computer only did one thing at a time so there could not be two programs, people, reaching for the same data, fruit bowl. And </w:t>
+      </w:r>
+      <w:proofErr w:type="gramStart"/>
+      <w:r>
+        <w:rPr>
+          <w:lang w:val="en-US"/>
+        </w:rPr>
+        <w:t>so</w:t>
+      </w:r>
+      <w:proofErr w:type="gramEnd"/>
+      <w:r>
+        <w:rPr>
+          <w:lang w:val="en-US"/>
+        </w:rPr>
+        <w:t xml:space="preserve"> since this wasn’t a problem programmer lived in a happy utopia. Until one day someone much smatter than me </w:t>
+      </w:r>
+      <w:r>
+        <w:rPr>
+          <w:lang w:val="en-US"/>
+        </w:rPr>
+        <w:t xml:space="preserve">said what if my computer could do more than one thing at a time. This was one of the first steps that made computers go from really good calculators to something that was in everyone </w:t>
+      </w:r>
+      <w:proofErr w:type="gramStart"/>
+      <w:r>
+        <w:rPr>
+          <w:lang w:val="en-US"/>
+        </w:rPr>
+        <w:t>ones</w:t>
+      </w:r>
+      <w:proofErr w:type="gramEnd"/>
+      <w:r>
+        <w:rPr>
+          <w:lang w:val="en-US"/>
+        </w:rPr>
+        <w:t xml:space="preserve"> homes. Being able to run multiple programs at a time on a computer open endless opportunities without it your computer can’t have a keyboard or mouse. Of course, with this </w:t>
+      </w:r>
+      <w:proofErr w:type="gramStart"/>
+      <w:r>
+        <w:rPr>
+          <w:lang w:val="en-US"/>
+        </w:rPr>
+        <w:t>new found</w:t>
+      </w:r>
+      <w:proofErr w:type="gramEnd"/>
+      <w:r>
+        <w:rPr>
+          <w:lang w:val="en-US"/>
+        </w:rPr>
+        <w:t xml:space="preserve"> power of flexibility came lots of </w:t>
+      </w:r>
+      <w:proofErr w:type="gramStart"/>
+      <w:r>
+        <w:rPr>
+          <w:lang w:val="en-US"/>
+        </w:rPr>
+        <w:t>problems</w:t>
+      </w:r>
+      <w:proofErr w:type="gramEnd"/>
+      <w:r>
+        <w:rPr>
+          <w:lang w:val="en-US"/>
+        </w:rPr>
+        <w:t xml:space="preserve"> one of which is the critical section problem.</w:t>
       </w:r>
     </w:p>
     <w:p>
       <w:pPr>
-        <w:rPr>
+        <w:spacing w:line="240" w:lineRule="auto"/>
+        <w:rPr>
+          <w:b/>
+          <w:bCs/>
           <w:lang w:val="en-US"/>
         </w:rPr>
       </w:pPr>
+      <w:r>
+        <w:rPr>
+          <w:b/>
+          <w:bCs/>
+          <w:lang w:val="en-US"/>
+        </w:rPr>
+        <w:t xml:space="preserve">More explanation of cpu switching and when this switching occurs, </w:t>
+      </w:r>
+      <w:proofErr w:type="gramStart"/>
+      <w:r>
+        <w:rPr>
+          <w:b/>
+          <w:bCs/>
+          <w:lang w:val="en-US"/>
+        </w:rPr>
+        <w:t>my the</w:t>
+      </w:r>
+      <w:proofErr w:type="gramEnd"/>
+      <w:r>
+        <w:rPr>
+          <w:b/>
+          <w:bCs/>
+          <w:lang w:val="en-US"/>
+        </w:rPr>
+        <w:t xml:space="preserve"> analogy because a puppet and puppet master.</w:t>
+      </w:r>
+    </w:p>
+    <w:p>
+      <w:pPr>
+        <w:spacing w:line="240" w:lineRule="auto"/>
+        <w:rPr>
+          <w:lang w:val="en-US"/>
+        </w:rPr>
+      </w:pPr>
+      <w:r>
+        <w:rPr>
+          <w:lang w:val="en-US"/>
+        </w:rPr>
+        <w:t xml:space="preserve">Let’s get a definition, the critical section problem arises when shared resources are accessed by concurrent processes. Whoa, what are all those words? What do you mean by share resources? What are concurrent processes? </w:t>
+      </w:r>
+      <w:proofErr w:type="gramStart"/>
+      <w:r>
+        <w:rPr>
+          <w:lang w:val="en-US"/>
+        </w:rPr>
+        <w:t>Lets</w:t>
+      </w:r>
+      <w:proofErr w:type="gramEnd"/>
+      <w:r>
+        <w:rPr>
+          <w:lang w:val="en-US"/>
+        </w:rPr>
+        <w:t xml:space="preserve"> tackle those questions one at a time. Shared resources are things that multiple programs are going to use. In our analogy it’s the fruit bowl. Both you and the person replacing the fruit are going to use the fruit bowl.</w:t>
+      </w:r>
+      <w:r>
+        <w:rPr>
+          <w:lang w:val="en-US"/>
+        </w:rPr>
+        <w:t xml:space="preserve"> Ok so that makes a little sense, but I still don’t understand either word in concurrent </w:t>
+      </w:r>
+      <w:proofErr w:type="gramStart"/>
+      <w:r>
+        <w:rPr>
+          <w:lang w:val="en-US"/>
+        </w:rPr>
+        <w:t>processes?</w:t>
+      </w:r>
+      <w:proofErr w:type="gramEnd"/>
+      <w:r>
+        <w:rPr>
+          <w:lang w:val="en-US"/>
+        </w:rPr>
+        <w:t xml:space="preserve"> Concurrent means at the same time and a process is another word for a program. Back to our </w:t>
+      </w:r>
+      <w:proofErr w:type="gramStart"/>
+      <w:r>
+        <w:rPr>
+          <w:lang w:val="en-US"/>
+        </w:rPr>
+        <w:t>analogy</w:t>
+      </w:r>
+      <w:proofErr w:type="gramEnd"/>
+      <w:r>
+        <w:rPr>
+          <w:lang w:val="en-US"/>
+        </w:rPr>
+        <w:t xml:space="preserve"> </w:t>
+      </w:r>
+      <w:r>
+        <w:rPr>
+          <w:lang w:val="en-US"/>
+        </w:rPr>
+        <w:t xml:space="preserve">the two people are doing their task concurrently. </w:t>
+      </w:r>
+      <w:proofErr w:type="gramStart"/>
+      <w:r>
+        <w:rPr>
+          <w:lang w:val="en-US"/>
+        </w:rPr>
+        <w:t>You</w:t>
+      </w:r>
+      <w:proofErr w:type="gramEnd"/>
+      <w:r>
+        <w:rPr>
+          <w:lang w:val="en-US"/>
+        </w:rPr>
+        <w:t xml:space="preserve"> process is taking a fruit the other person’s process is switching the fruit.</w:t>
+      </w:r>
+    </w:p>
+    <w:p>
+      <w:pPr>
+        <w:spacing w:line="240" w:lineRule="auto"/>
+        <w:rPr>
+          <w:lang w:val="en-US"/>
+        </w:rPr>
+      </w:pPr>
+      <w:r>
+        <w:rPr>
+          <w:lang w:val="en-US"/>
+        </w:rPr>
+        <w:t xml:space="preserve">So how do we fix this? The first answer is </w:t>
+      </w:r>
+      <w:proofErr w:type="gramStart"/>
+      <w:r>
+        <w:rPr>
+          <w:lang w:val="en-US"/>
+        </w:rPr>
+        <w:t>take</w:t>
+      </w:r>
+      <w:proofErr w:type="gramEnd"/>
+      <w:r>
+        <w:rPr>
+          <w:lang w:val="en-US"/>
+        </w:rPr>
+        <w:t xml:space="preserve"> your fruit really fast. Computers can only run one basic line at a time, so if your action take fruit can be written as one basic line you are fine. Unfortunately taking </w:t>
+      </w:r>
+      <w:proofErr w:type="gramStart"/>
+      <w:r>
+        <w:rPr>
+          <w:lang w:val="en-US"/>
+        </w:rPr>
+        <w:t>a</w:t>
+      </w:r>
+      <w:proofErr w:type="gramEnd"/>
+      <w:r>
+        <w:rPr>
+          <w:lang w:val="en-US"/>
+        </w:rPr>
+        <w:t xml:space="preserve"> fruit sounds complicated, you have to move your arm, grab the fruit with your hand and then pick it up. That is a lot of steps. So </w:t>
+      </w:r>
+      <w:proofErr w:type="gramStart"/>
+      <w:r>
+        <w:rPr>
+          <w:lang w:val="en-US"/>
+        </w:rPr>
+        <w:t>unfortunately</w:t>
+      </w:r>
+      <w:proofErr w:type="gramEnd"/>
+      <w:r>
+        <w:rPr>
+          <w:lang w:val="en-US"/>
+        </w:rPr>
+        <w:t xml:space="preserve"> most actions can’t be done in a single basic action on a computer. </w:t>
+      </w:r>
+    </w:p>
+    <w:p>
+      <w:pPr>
+        <w:spacing w:line="240" w:lineRule="auto"/>
+        <w:rPr>
+          <w:lang w:val="en-US"/>
+        </w:rPr>
+      </w:pPr>
+      <w:r>
+        <w:rPr>
+          <w:lang w:val="en-US"/>
+        </w:rPr>
+        <w:t xml:space="preserve">The second answer, that is more useful, is get a fruit pass, this pass lets you interact with the fruit. Importantly, taking the fruit pass is </w:t>
+      </w:r>
+      <w:proofErr w:type="gramStart"/>
+      <w:r>
+        <w:rPr>
+          <w:lang w:val="en-US"/>
+        </w:rPr>
+        <w:t>really fast</w:t>
+      </w:r>
+      <w:proofErr w:type="gramEnd"/>
+      <w:r>
+        <w:rPr>
+          <w:lang w:val="en-US"/>
+        </w:rPr>
+        <w:t xml:space="preserve">, uses the first method. Since </w:t>
+      </w:r>
+      <w:proofErr w:type="gramStart"/>
+      <w:r>
+        <w:rPr>
+          <w:lang w:val="en-US"/>
+        </w:rPr>
+        <w:t>computer’s</w:t>
+      </w:r>
+      <w:proofErr w:type="gramEnd"/>
+      <w:r>
+        <w:rPr>
+          <w:lang w:val="en-US"/>
+        </w:rPr>
+        <w:t xml:space="preserve"> were having problems with critical section computer designers made a special basic action that lets you check if a pass is available. So how does the fruit pass work. The first thing you do when you want to interact with the fruit is grab the fruit pass, because you shouldn’t grab fruit without it, or </w:t>
+      </w:r>
+      <w:proofErr w:type="gramStart"/>
+      <w:r>
+        <w:rPr>
+          <w:lang w:val="en-US"/>
+        </w:rPr>
+        <w:t>the</w:t>
+      </w:r>
+      <w:proofErr w:type="gramEnd"/>
+      <w:r>
+        <w:rPr>
+          <w:lang w:val="en-US"/>
+        </w:rPr>
+        <w:t xml:space="preserve"> problem can </w:t>
+      </w:r>
+      <w:r>
+        <w:rPr>
+          <w:lang w:val="en-US"/>
+        </w:rPr>
+        <w:lastRenderedPageBreak/>
+        <w:t xml:space="preserve">occur. Then once you have the fruit pass you can interact with the fruit, grab a fruit or change the fruit. Once you are done interacting with the fruit put the fruit pass back or you are hogging the fruit pass and no one else can interact with the fruit. If the fruit pass wasn’t there in the first place you </w:t>
+      </w:r>
+      <w:proofErr w:type="gramStart"/>
+      <w:r>
+        <w:rPr>
+          <w:lang w:val="en-US"/>
+        </w:rPr>
+        <w:t>have to</w:t>
+      </w:r>
+      <w:proofErr w:type="gramEnd"/>
+      <w:r>
+        <w:rPr>
+          <w:lang w:val="en-US"/>
+        </w:rPr>
+        <w:t xml:space="preserve"> wait until it shows up to take it.</w:t>
+      </w:r>
+    </w:p>
+    <w:p>
+      <w:pPr>
+        <w:spacing w:line="240" w:lineRule="auto"/>
+        <w:rPr>
+          <w:lang w:val="en-US"/>
+        </w:rPr>
+      </w:pPr>
+      <w:r>
+        <w:rPr>
+          <w:lang w:val="en-US"/>
+        </w:rPr>
+        <w:t xml:space="preserve">The last solution fixes the problem of having someone greedily keeping the fruit pass. The solution is </w:t>
+      </w:r>
+      <w:proofErr w:type="gramStart"/>
+      <w:r>
+        <w:rPr>
+          <w:lang w:val="en-US"/>
+        </w:rPr>
+        <w:t>getting</w:t>
+      </w:r>
+      <w:proofErr w:type="gramEnd"/>
+      <w:r>
+        <w:rPr>
+          <w:lang w:val="en-US"/>
+        </w:rPr>
+        <w:t xml:space="preserve"> a butler.</w:t>
+      </w:r>
+      <w:r>
+        <w:rPr>
+          <w:lang w:val="en-US"/>
+        </w:rPr>
+        <w:t xml:space="preserve"> The butler is the only person allowed to interact with the fruit.</w:t>
+      </w:r>
+      <w:r>
+        <w:rPr>
+          <w:lang w:val="en-US"/>
+        </w:rPr>
+        <w:t xml:space="preserve"> Instead of interacting with the fruit yourself you ask the butler to get your fruit. The other person also asks the butler to swap the fruit. Since there is only one </w:t>
+      </w:r>
+      <w:proofErr w:type="gramStart"/>
+      <w:r>
+        <w:rPr>
+          <w:lang w:val="en-US"/>
+        </w:rPr>
+        <w:t>butler</w:t>
+      </w:r>
+      <w:proofErr w:type="gramEnd"/>
+      <w:r>
+        <w:rPr>
+          <w:lang w:val="en-US"/>
+        </w:rPr>
+        <w:t xml:space="preserve"> he can’t do both at once. If you show up and the butler is already doing </w:t>
+      </w:r>
+      <w:proofErr w:type="gramStart"/>
+      <w:r>
+        <w:rPr>
+          <w:lang w:val="en-US"/>
+        </w:rPr>
+        <w:t>something</w:t>
+      </w:r>
+      <w:proofErr w:type="gramEnd"/>
+      <w:r>
+        <w:rPr>
+          <w:lang w:val="en-US"/>
+        </w:rPr>
+        <w:t xml:space="preserve"> you’ll have to wait until they are not. Also</w:t>
+      </w:r>
+      <w:r>
+        <w:rPr>
+          <w:lang w:val="en-US"/>
+        </w:rPr>
+        <w:t>,</w:t>
+      </w:r>
+      <w:r>
+        <w:rPr>
+          <w:lang w:val="en-US"/>
+        </w:rPr>
+        <w:t xml:space="preserve"> while the butler is interacting with the fruit for </w:t>
+      </w:r>
+      <w:proofErr w:type="gramStart"/>
+      <w:r>
+        <w:rPr>
+          <w:lang w:val="en-US"/>
+        </w:rPr>
+        <w:t>you</w:t>
+      </w:r>
+      <w:proofErr w:type="gramEnd"/>
+      <w:r>
+        <w:rPr>
+          <w:lang w:val="en-US"/>
+        </w:rPr>
+        <w:t xml:space="preserve"> you’ll have to wait until </w:t>
+      </w:r>
+      <w:r>
+        <w:rPr>
+          <w:lang w:val="en-US"/>
+        </w:rPr>
+        <w:t>they says the task is done. In this analogy the butler is a server or monitor and the people are programs.</w:t>
+      </w:r>
+    </w:p>
+    <w:p>
+      <w:pPr>
+        <w:spacing w:line="240" w:lineRule="auto"/>
+        <w:rPr>
+          <w:lang w:val="en-US"/>
+        </w:rPr>
+      </w:pPr>
+      <w:r>
+        <w:rPr>
+          <w:lang w:val="en-US"/>
+        </w:rPr>
+        <w:t xml:space="preserve">The critical section problem happens when two programs want to access the same data at the same time. There are lots of ways to solve things and it is a really big thing programers now days </w:t>
+      </w:r>
+      <w:proofErr w:type="gramStart"/>
+      <w:r>
+        <w:rPr>
+          <w:lang w:val="en-US"/>
+        </w:rPr>
+        <w:t>have to</w:t>
+      </w:r>
+      <w:proofErr w:type="gramEnd"/>
+      <w:r>
+        <w:rPr>
+          <w:lang w:val="en-US"/>
+        </w:rPr>
+        <w:t xml:space="preserve"> think about because lots of language let programers do multiple things at the same time.</w:t>
+      </w:r>
       <w:r>
         <w:rPr>
           <w:lang w:val="en-US"/>

</xml_diff>

<commit_message>
good draft of 376 technical desciption
</commit_message>
<xml_diff>
--- a/376/Technical_Description.docx
+++ b/376/Technical_Description.docx
@@ -7,551 +7,3195 @@
         <w:spacing w:line="240" w:lineRule="auto"/>
         <w:jc w:val="center"/>
         <w:rPr>
+          <w:rFonts w:ascii="Times New Roman" w:hAnsi="Times New Roman" w:cs="Times New Roman"/>
+          <w:sz w:val="24"/>
+          <w:szCs w:val="24"/>
           <w:lang w:val="en-US"/>
         </w:rPr>
       </w:pPr>
       <w:r>
         <w:rPr>
-          <w:lang w:val="en-US"/>
-        </w:rPr>
-        <w:t>Title</w:t>
+          <w:rFonts w:ascii="Times New Roman" w:hAnsi="Times New Roman" w:cs="Times New Roman"/>
+          <w:sz w:val="24"/>
+          <w:szCs w:val="24"/>
+          <w:lang w:val="en-US"/>
+        </w:rPr>
+        <w:t>The Critical Fruit Bowl Problem</w:t>
       </w:r>
     </w:p>
     <w:p>
       <w:pPr>
         <w:spacing w:line="240" w:lineRule="auto"/>
         <w:rPr>
+          <w:rFonts w:ascii="Times New Roman" w:hAnsi="Times New Roman" w:cs="Times New Roman"/>
+          <w:sz w:val="24"/>
+          <w:szCs w:val="24"/>
           <w:lang w:val="en-US"/>
         </w:rPr>
       </w:pPr>
       <w:r>
         <w:rPr>
-          <w:lang w:val="en-US"/>
-        </w:rPr>
-        <w:t xml:space="preserve">Imagine you are in the kitchen, and you are about to take an apple from a fruit bowl. You start reaching out and when you are about to grab your apple someone switches the bowl for oranges. This in a nutshell is the critical section problem in computer science. In this example there are two </w:t>
+          <w:rFonts w:ascii="Times New Roman" w:hAnsi="Times New Roman" w:cs="Times New Roman"/>
+          <w:sz w:val="24"/>
+          <w:szCs w:val="24"/>
+          <w:lang w:val="en-US"/>
+        </w:rPr>
+        <w:t xml:space="preserve">Imagine you are in the kitchen, and you are about to take an apple from a fruit bowl. You start reaching out and when you are about to grab your apple </w:t>
+      </w:r>
+      <w:r>
+        <w:rPr>
+          <w:rFonts w:ascii="Times New Roman" w:hAnsi="Times New Roman" w:cs="Times New Roman"/>
+          <w:sz w:val="24"/>
+          <w:szCs w:val="24"/>
+          <w:lang w:val="en-US"/>
+        </w:rPr>
+        <w:t>your mum</w:t>
+      </w:r>
+      <w:r>
+        <w:rPr>
+          <w:rFonts w:ascii="Times New Roman" w:hAnsi="Times New Roman" w:cs="Times New Roman"/>
+          <w:sz w:val="24"/>
+          <w:szCs w:val="24"/>
+          <w:lang w:val="en-US"/>
+        </w:rPr>
+        <w:t xml:space="preserve"> switches the bowl for oranges. This in a nutshell is the critical section problem in computer science. </w:t>
+      </w:r>
+      <w:r>
+        <w:rPr>
+          <w:rFonts w:ascii="Times New Roman" w:hAnsi="Times New Roman" w:cs="Times New Roman"/>
+          <w:sz w:val="24"/>
+          <w:szCs w:val="24"/>
+          <w:lang w:val="en-US"/>
+        </w:rPr>
+        <w:t>Two people need to do something with the same object</w:t>
+      </w:r>
+      <w:r>
+        <w:rPr>
+          <w:rFonts w:ascii="Times New Roman" w:hAnsi="Times New Roman" w:cs="Times New Roman"/>
+          <w:sz w:val="24"/>
+          <w:szCs w:val="24"/>
+          <w:lang w:val="en-US"/>
+        </w:rPr>
+        <w:t xml:space="preserve">; you need to take fruit from the </w:t>
+      </w:r>
+      <w:r>
+        <w:rPr>
+          <w:rFonts w:ascii="Times New Roman" w:hAnsi="Times New Roman" w:cs="Times New Roman"/>
+          <w:sz w:val="24"/>
+          <w:szCs w:val="24"/>
+          <w:lang w:val="en-US"/>
+        </w:rPr>
+        <w:t>bowl</w:t>
+      </w:r>
+      <w:r>
+        <w:rPr>
+          <w:rFonts w:ascii="Times New Roman" w:hAnsi="Times New Roman" w:cs="Times New Roman"/>
+          <w:sz w:val="24"/>
+          <w:szCs w:val="24"/>
+          <w:lang w:val="en-US"/>
+        </w:rPr>
+        <w:t xml:space="preserve"> and </w:t>
+      </w:r>
+      <w:r>
+        <w:rPr>
+          <w:rFonts w:ascii="Times New Roman" w:hAnsi="Times New Roman" w:cs="Times New Roman"/>
+          <w:sz w:val="24"/>
+          <w:szCs w:val="24"/>
+          <w:lang w:val="en-US"/>
+        </w:rPr>
+        <w:t>your</w:t>
+      </w:r>
+      <w:r>
+        <w:rPr>
+          <w:rFonts w:ascii="Times New Roman" w:hAnsi="Times New Roman" w:cs="Times New Roman"/>
+          <w:sz w:val="24"/>
+          <w:szCs w:val="24"/>
+          <w:lang w:val="en-US"/>
+        </w:rPr>
+        <w:t xml:space="preserve"> </w:t>
+      </w:r>
+      <w:r>
+        <w:rPr>
+          <w:rFonts w:ascii="Times New Roman" w:hAnsi="Times New Roman" w:cs="Times New Roman"/>
+          <w:sz w:val="24"/>
+          <w:szCs w:val="24"/>
+          <w:lang w:val="en-US"/>
+        </w:rPr>
+        <w:t>mum</w:t>
+      </w:r>
+      <w:r>
+        <w:rPr>
+          <w:rFonts w:ascii="Times New Roman" w:hAnsi="Times New Roman" w:cs="Times New Roman"/>
+          <w:sz w:val="24"/>
+          <w:szCs w:val="24"/>
+          <w:lang w:val="en-US"/>
+        </w:rPr>
+        <w:t xml:space="preserve"> has </w:t>
+      </w:r>
+      <w:r>
+        <w:rPr>
+          <w:rFonts w:ascii="Times New Roman" w:hAnsi="Times New Roman" w:cs="Times New Roman"/>
+          <w:sz w:val="24"/>
+          <w:szCs w:val="24"/>
+          <w:lang w:val="en-US"/>
+        </w:rPr>
+        <w:t>needs to</w:t>
+      </w:r>
+      <w:r>
+        <w:rPr>
+          <w:rFonts w:ascii="Times New Roman" w:hAnsi="Times New Roman" w:cs="Times New Roman"/>
+          <w:sz w:val="24"/>
+          <w:szCs w:val="24"/>
+          <w:lang w:val="en-US"/>
+        </w:rPr>
+        <w:t xml:space="preserve"> switch fruit in the </w:t>
+      </w:r>
+      <w:r>
+        <w:rPr>
+          <w:rFonts w:ascii="Times New Roman" w:hAnsi="Times New Roman" w:cs="Times New Roman"/>
+          <w:sz w:val="24"/>
+          <w:szCs w:val="24"/>
+          <w:lang w:val="en-US"/>
+        </w:rPr>
+        <w:t>bowl</w:t>
+      </w:r>
+      <w:r>
+        <w:rPr>
+          <w:rFonts w:ascii="Times New Roman" w:hAnsi="Times New Roman" w:cs="Times New Roman"/>
+          <w:sz w:val="24"/>
+          <w:szCs w:val="24"/>
+          <w:lang w:val="en-US"/>
+        </w:rPr>
+        <w:t>. This</w:t>
+      </w:r>
+      <w:r>
+        <w:rPr>
+          <w:rFonts w:ascii="Times New Roman" w:hAnsi="Times New Roman" w:cs="Times New Roman"/>
+          <w:sz w:val="24"/>
+          <w:szCs w:val="24"/>
+          <w:lang w:val="en-US"/>
+        </w:rPr>
+        <w:t xml:space="preserve"> generally</w:t>
+      </w:r>
+      <w:r>
+        <w:rPr>
+          <w:rFonts w:ascii="Times New Roman" w:hAnsi="Times New Roman" w:cs="Times New Roman"/>
+          <w:sz w:val="24"/>
+          <w:szCs w:val="24"/>
+          <w:lang w:val="en-US"/>
+        </w:rPr>
+        <w:t xml:space="preserve"> works perfectly</w:t>
+      </w:r>
+      <w:r>
+        <w:rPr>
+          <w:rFonts w:ascii="Times New Roman" w:hAnsi="Times New Roman" w:cs="Times New Roman"/>
+          <w:sz w:val="24"/>
+          <w:szCs w:val="24"/>
+          <w:lang w:val="en-US"/>
+        </w:rPr>
+        <w:t>,</w:t>
+      </w:r>
+      <w:r>
+        <w:rPr>
+          <w:rFonts w:ascii="Times New Roman" w:hAnsi="Times New Roman" w:cs="Times New Roman"/>
+          <w:sz w:val="24"/>
+          <w:szCs w:val="24"/>
+          <w:lang w:val="en-US"/>
+        </w:rPr>
+        <w:t xml:space="preserve"> but when you are both </w:t>
+      </w:r>
+      <w:r>
+        <w:rPr>
+          <w:rFonts w:ascii="Times New Roman" w:hAnsi="Times New Roman" w:cs="Times New Roman"/>
+          <w:sz w:val="24"/>
+          <w:szCs w:val="24"/>
+          <w:lang w:val="en-US"/>
+        </w:rPr>
+        <w:t>interacting with the fruit bowl</w:t>
+      </w:r>
+      <w:r>
+        <w:rPr>
+          <w:rFonts w:ascii="Times New Roman" w:hAnsi="Times New Roman" w:cs="Times New Roman"/>
+          <w:sz w:val="24"/>
+          <w:szCs w:val="24"/>
+          <w:lang w:val="en-US"/>
+        </w:rPr>
+        <w:t xml:space="preserve"> at the same time</w:t>
+      </w:r>
+      <w:r>
+        <w:rPr>
+          <w:rFonts w:ascii="Times New Roman" w:hAnsi="Times New Roman" w:cs="Times New Roman"/>
+          <w:sz w:val="24"/>
+          <w:szCs w:val="24"/>
+          <w:lang w:val="en-US"/>
+        </w:rPr>
+        <w:t xml:space="preserve"> a problem occurs.</w:t>
+      </w:r>
+      <w:r>
+        <w:rPr>
+          <w:rFonts w:ascii="Times New Roman" w:hAnsi="Times New Roman" w:cs="Times New Roman"/>
+          <w:sz w:val="24"/>
+          <w:szCs w:val="24"/>
+          <w:lang w:val="en-US"/>
+        </w:rPr>
+        <w:t xml:space="preserve"> </w:t>
+      </w:r>
+      <w:r>
+        <w:rPr>
+          <w:rFonts w:ascii="Times New Roman" w:hAnsi="Times New Roman" w:cs="Times New Roman"/>
+          <w:sz w:val="24"/>
+          <w:szCs w:val="24"/>
+          <w:lang w:val="en-US"/>
+        </w:rPr>
+        <w:t>Y</w:t>
+      </w:r>
+      <w:r>
+        <w:rPr>
+          <w:rFonts w:ascii="Times New Roman" w:hAnsi="Times New Roman" w:cs="Times New Roman"/>
+          <w:sz w:val="24"/>
+          <w:szCs w:val="24"/>
+          <w:lang w:val="en-US"/>
+        </w:rPr>
+        <w:t xml:space="preserve">ou could look for a fruit </w:t>
+      </w:r>
+      <w:r>
+        <w:rPr>
+          <w:rFonts w:ascii="Times New Roman" w:hAnsi="Times New Roman" w:cs="Times New Roman"/>
+          <w:sz w:val="24"/>
+          <w:szCs w:val="24"/>
+          <w:lang w:val="en-US"/>
+        </w:rPr>
+        <w:t xml:space="preserve">bowl and see apples but when you reach out and grab </w:t>
       </w:r>
       <w:proofErr w:type="gramStart"/>
       <w:r>
         <w:rPr>
-          <w:lang w:val="en-US"/>
-        </w:rPr>
-        <w:t>people</w:t>
+          <w:rFonts w:ascii="Times New Roman" w:hAnsi="Times New Roman" w:cs="Times New Roman"/>
+          <w:sz w:val="24"/>
+          <w:szCs w:val="24"/>
+          <w:lang w:val="en-US"/>
+        </w:rPr>
+        <w:t>a</w:t>
       </w:r>
       <w:proofErr w:type="gramEnd"/>
       <w:r>
         <w:rPr>
-          <w:lang w:val="en-US"/>
-        </w:rPr>
-        <w:t xml:space="preserve"> both have a job; you need to take fruit from the basket and the other person has the job of switching fruit in the basket. This works perfectly </w:t>
-      </w:r>
-      <w:proofErr w:type="gramStart"/>
-      <w:r>
-        <w:rPr>
-          <w:lang w:val="en-US"/>
-        </w:rPr>
-        <w:t>fine  normally</w:t>
-      </w:r>
-      <w:proofErr w:type="gramEnd"/>
-      <w:r>
-        <w:rPr>
-          <w:lang w:val="en-US"/>
-        </w:rPr>
-        <w:t xml:space="preserve"> but when you are both doing it at the same time you could look for a fruit expect to find a fruit then all the fruit </w:t>
-      </w:r>
-      <w:proofErr w:type="gramStart"/>
-      <w:r>
-        <w:rPr>
-          <w:lang w:val="en-US"/>
-        </w:rPr>
-        <w:t>change</w:t>
-      </w:r>
-      <w:proofErr w:type="gramEnd"/>
-      <w:r>
-        <w:rPr>
-          <w:lang w:val="en-US"/>
-        </w:rPr>
-        <w:t>. The fruit bowl in the analogy is the critical section.</w:t>
+          <w:rFonts w:ascii="Times New Roman" w:hAnsi="Times New Roman" w:cs="Times New Roman"/>
+          <w:sz w:val="24"/>
+          <w:szCs w:val="24"/>
+          <w:lang w:val="en-US"/>
+        </w:rPr>
+        <w:t xml:space="preserve"> fruit you get an orange. This problem is called the critical section problem</w:t>
+      </w:r>
+      <w:r>
+        <w:rPr>
+          <w:rFonts w:ascii="Times New Roman" w:hAnsi="Times New Roman" w:cs="Times New Roman"/>
+          <w:sz w:val="24"/>
+          <w:szCs w:val="24"/>
+          <w:lang w:val="en-US"/>
+        </w:rPr>
+        <w:t>.</w:t>
       </w:r>
     </w:p>
     <w:p>
       <w:pPr>
         <w:spacing w:line="240" w:lineRule="auto"/>
         <w:rPr>
+          <w:rFonts w:ascii="Times New Roman" w:hAnsi="Times New Roman" w:cs="Times New Roman"/>
+          <w:sz w:val="24"/>
+          <w:szCs w:val="24"/>
           <w:lang w:val="en-US"/>
         </w:rPr>
       </w:pPr>
       <w:r>
         <w:rPr>
-          <w:lang w:val="en-US"/>
-        </w:rPr>
-        <w:t xml:space="preserve">A brief history of the critical section problem. When computers were young and dumb this problem did exist. A computer only did one thing at a time so there could not be two programs, people, reaching for the same data, fruit bowl. And </w:t>
-      </w:r>
-      <w:proofErr w:type="gramStart"/>
-      <w:r>
-        <w:rPr>
-          <w:lang w:val="en-US"/>
-        </w:rPr>
-        <w:t>so</w:t>
-      </w:r>
-      <w:proofErr w:type="gramEnd"/>
-      <w:r>
-        <w:rPr>
-          <w:lang w:val="en-US"/>
-        </w:rPr>
-        <w:t xml:space="preserve"> since this wasn’t a problem programmer lived in a happy utopia. Until one day someone much smatter than me </w:t>
-      </w:r>
-      <w:r>
-        <w:rPr>
-          <w:lang w:val="en-US"/>
-        </w:rPr>
-        <w:t xml:space="preserve">said what if my computer could do more than one thing at a time. This was one of the first steps that made computers go from really good calculators to something that was in everyone </w:t>
-      </w:r>
-      <w:proofErr w:type="gramStart"/>
-      <w:r>
-        <w:rPr>
-          <w:lang w:val="en-US"/>
-        </w:rPr>
-        <w:t>ones</w:t>
-      </w:r>
-      <w:proofErr w:type="gramEnd"/>
-      <w:r>
-        <w:rPr>
-          <w:lang w:val="en-US"/>
-        </w:rPr>
-        <w:t xml:space="preserve"> homes. Being able to run multiple programs at a time on a computer open endless opportunities without it your computer can’t have a keyboard or mouse. Of course, with this </w:t>
-      </w:r>
-      <w:proofErr w:type="gramStart"/>
-      <w:r>
-        <w:rPr>
-          <w:lang w:val="en-US"/>
-        </w:rPr>
-        <w:t>new found</w:t>
-      </w:r>
-      <w:proofErr w:type="gramEnd"/>
-      <w:r>
-        <w:rPr>
-          <w:lang w:val="en-US"/>
-        </w:rPr>
-        <w:t xml:space="preserve"> power of flexibility came lots of </w:t>
-      </w:r>
-      <w:proofErr w:type="gramStart"/>
-      <w:r>
-        <w:rPr>
-          <w:lang w:val="en-US"/>
-        </w:rPr>
-        <w:t>problems</w:t>
-      </w:r>
-      <w:proofErr w:type="gramEnd"/>
-      <w:r>
-        <w:rPr>
-          <w:lang w:val="en-US"/>
-        </w:rPr>
-        <w:t xml:space="preserve"> one of which is the critical section problem.</w:t>
+          <w:rFonts w:ascii="Times New Roman" w:hAnsi="Times New Roman" w:cs="Times New Roman"/>
+          <w:noProof/>
+          <w:sz w:val="24"/>
+          <w:szCs w:val="24"/>
+          <w:lang w:val="en-US"/>
+        </w:rPr>
+        <w:drawing>
+          <wp:inline distT="0" distB="0" distL="0" distR="0" wp14:anchorId="32181EFB" wp14:editId="635F6E06">
+            <wp:extent cx="5172075" cy="3525410"/>
+            <wp:effectExtent l="0" t="0" r="0" b="0"/>
+            <wp:docPr id="1299205356" name="Picture 2"/>
+            <wp:cNvGraphicFramePr>
+              <a:graphicFrameLocks xmlns:a="http://schemas.openxmlformats.org/drawingml/2006/main" noChangeAspect="1"/>
+            </wp:cNvGraphicFramePr>
+            <a:graphic xmlns:a="http://schemas.openxmlformats.org/drawingml/2006/main">
+              <a:graphicData uri="http://schemas.openxmlformats.org/drawingml/2006/picture">
+                <pic:pic xmlns:pic="http://schemas.openxmlformats.org/drawingml/2006/picture">
+                  <pic:nvPicPr>
+                    <pic:cNvPr id="0" name="Picture 2"/>
+                    <pic:cNvPicPr>
+                      <a:picLocks noChangeAspect="1" noChangeArrowheads="1"/>
+                    </pic:cNvPicPr>
+                  </pic:nvPicPr>
+                  <pic:blipFill>
+                    <a:blip r:embed="rId6">
+                      <a:extLst>
+                        <a:ext uri="{28A0092B-C50C-407E-A947-70E740481C1C}">
+                          <a14:useLocalDpi xmlns:a14="http://schemas.microsoft.com/office/drawing/2010/main" val="0"/>
+                        </a:ext>
+                      </a:extLst>
+                    </a:blip>
+                    <a:srcRect/>
+                    <a:stretch>
+                      <a:fillRect/>
+                    </a:stretch>
+                  </pic:blipFill>
+                  <pic:spPr bwMode="auto">
+                    <a:xfrm>
+                      <a:off x="0" y="0"/>
+                      <a:ext cx="5175510" cy="3527751"/>
+                    </a:xfrm>
+                    <a:prstGeom prst="rect">
+                      <a:avLst/>
+                    </a:prstGeom>
+                    <a:noFill/>
+                    <a:ln>
+                      <a:noFill/>
+                    </a:ln>
+                  </pic:spPr>
+                </pic:pic>
+              </a:graphicData>
+            </a:graphic>
+          </wp:inline>
+        </w:drawing>
       </w:r>
     </w:p>
     <w:p>
       <w:pPr>
         <w:spacing w:line="240" w:lineRule="auto"/>
         <w:rPr>
-          <w:b/>
-          <w:bCs/>
+          <w:rFonts w:ascii="Times New Roman" w:hAnsi="Times New Roman" w:cs="Times New Roman"/>
+          <w:sz w:val="24"/>
+          <w:szCs w:val="24"/>
           <w:lang w:val="en-US"/>
         </w:rPr>
       </w:pPr>
       <w:r>
         <w:rPr>
-          <w:b/>
-          <w:bCs/>
-          <w:lang w:val="en-US"/>
-        </w:rPr>
-        <w:t xml:space="preserve">More explanation of cpu switching and when this switching occurs, </w:t>
+          <w:rFonts w:ascii="Times New Roman" w:hAnsi="Times New Roman" w:cs="Times New Roman"/>
+          <w:sz w:val="24"/>
+          <w:szCs w:val="24"/>
+          <w:lang w:val="en-US"/>
+        </w:rPr>
+        <w:t>Let’s get a definition,</w:t>
+      </w:r>
+      <w:r>
+        <w:rPr>
+          <w:rFonts w:ascii="Times New Roman" w:hAnsi="Times New Roman" w:cs="Times New Roman"/>
+          <w:sz w:val="24"/>
+          <w:szCs w:val="24"/>
+          <w:lang w:val="en-US"/>
+        </w:rPr>
+        <w:t xml:space="preserve"> I like the definition given </w:t>
+      </w:r>
+      <w:proofErr w:type="spellStart"/>
+      <w:r>
+        <w:rPr>
+          <w:rFonts w:ascii="Times New Roman" w:hAnsi="Times New Roman" w:cs="Times New Roman"/>
+          <w:sz w:val="24"/>
+          <w:szCs w:val="24"/>
+          <w:lang w:val="en-US"/>
+        </w:rPr>
+        <w:t>SmarterStudy</w:t>
+      </w:r>
+      <w:proofErr w:type="spellEnd"/>
+      <w:r>
+        <w:rPr>
+          <w:rFonts w:ascii="Times New Roman" w:hAnsi="Times New Roman" w:cs="Times New Roman"/>
+          <w:sz w:val="24"/>
+          <w:szCs w:val="24"/>
+          <w:lang w:val="en-US"/>
+        </w:rPr>
+        <w:t xml:space="preserve"> UK “</w:t>
+      </w:r>
+      <w:r>
+        <w:rPr>
+          <w:rFonts w:ascii="Times New Roman" w:hAnsi="Times New Roman" w:cs="Times New Roman"/>
+          <w:sz w:val="24"/>
+          <w:szCs w:val="24"/>
+          <w:lang w:val="en-US"/>
+        </w:rPr>
+        <w:t>the critical section problem arises when shared resources are accessed by concurrent processes</w:t>
+      </w:r>
+      <w:r>
+        <w:rPr>
+          <w:rFonts w:ascii="Times New Roman" w:hAnsi="Times New Roman" w:cs="Times New Roman"/>
+          <w:sz w:val="24"/>
+          <w:szCs w:val="24"/>
+          <w:lang w:val="en-US"/>
+        </w:rPr>
+        <w:t>” (“Critical Section,” n.d.)</w:t>
+      </w:r>
+      <w:r>
+        <w:rPr>
+          <w:rFonts w:ascii="Times New Roman" w:hAnsi="Times New Roman" w:cs="Times New Roman"/>
+          <w:sz w:val="24"/>
+          <w:szCs w:val="24"/>
+          <w:lang w:val="en-US"/>
+        </w:rPr>
+        <w:t xml:space="preserve">. Whoa, what are all those words? What do you mean by share resources? What are concurrent processes? </w:t>
+      </w:r>
+      <w:r>
+        <w:rPr>
+          <w:rFonts w:ascii="Times New Roman" w:hAnsi="Times New Roman" w:cs="Times New Roman"/>
+          <w:sz w:val="24"/>
+          <w:szCs w:val="24"/>
+          <w:lang w:val="en-US"/>
+        </w:rPr>
+        <w:t xml:space="preserve">These are all fair questions you might be asking. </w:t>
+      </w:r>
+      <w:r>
+        <w:rPr>
+          <w:rFonts w:ascii="Times New Roman" w:hAnsi="Times New Roman" w:cs="Times New Roman"/>
+          <w:sz w:val="24"/>
+          <w:szCs w:val="24"/>
+          <w:lang w:val="en-US"/>
+        </w:rPr>
+        <w:t>Let</w:t>
+      </w:r>
+      <w:r>
+        <w:rPr>
+          <w:rFonts w:ascii="Times New Roman" w:hAnsi="Times New Roman" w:cs="Times New Roman"/>
+          <w:sz w:val="24"/>
+          <w:szCs w:val="24"/>
+          <w:lang w:val="en-US"/>
+        </w:rPr>
+        <w:t>’</w:t>
+      </w:r>
+      <w:r>
+        <w:rPr>
+          <w:rFonts w:ascii="Times New Roman" w:hAnsi="Times New Roman" w:cs="Times New Roman"/>
+          <w:sz w:val="24"/>
+          <w:szCs w:val="24"/>
+          <w:lang w:val="en-US"/>
+        </w:rPr>
+        <w:t xml:space="preserve">s tackle those questions one at a time. Shared resources are things that multiple programs are going to use. In our analogy it’s the fruit bowl. Both you and </w:t>
+      </w:r>
+      <w:r>
+        <w:rPr>
+          <w:rFonts w:ascii="Times New Roman" w:hAnsi="Times New Roman" w:cs="Times New Roman"/>
+          <w:sz w:val="24"/>
+          <w:szCs w:val="24"/>
+          <w:lang w:val="en-US"/>
+        </w:rPr>
+        <w:t xml:space="preserve">your mum </w:t>
+      </w:r>
+      <w:r>
+        <w:rPr>
+          <w:rFonts w:ascii="Times New Roman" w:hAnsi="Times New Roman" w:cs="Times New Roman"/>
+          <w:sz w:val="24"/>
+          <w:szCs w:val="24"/>
+          <w:lang w:val="en-US"/>
+        </w:rPr>
+        <w:t xml:space="preserve">are going to </w:t>
+      </w:r>
+      <w:r>
+        <w:rPr>
+          <w:rFonts w:ascii="Times New Roman" w:hAnsi="Times New Roman" w:cs="Times New Roman"/>
+          <w:sz w:val="24"/>
+          <w:szCs w:val="24"/>
+          <w:lang w:val="en-US"/>
+        </w:rPr>
+        <w:t>need access to</w:t>
+      </w:r>
+      <w:r>
+        <w:rPr>
+          <w:rFonts w:ascii="Times New Roman" w:hAnsi="Times New Roman" w:cs="Times New Roman"/>
+          <w:sz w:val="24"/>
+          <w:szCs w:val="24"/>
+          <w:lang w:val="en-US"/>
+        </w:rPr>
+        <w:t xml:space="preserve"> the fruit bowl. Ok so that makes a little sense, but I still don’t understand </w:t>
+      </w:r>
+      <w:r>
+        <w:rPr>
+          <w:rFonts w:ascii="Times New Roman" w:hAnsi="Times New Roman" w:cs="Times New Roman"/>
+          <w:sz w:val="24"/>
+          <w:szCs w:val="24"/>
+          <w:lang w:val="en-US"/>
+        </w:rPr>
+        <w:t>the</w:t>
+      </w:r>
+      <w:r>
+        <w:rPr>
+          <w:rFonts w:ascii="Times New Roman" w:hAnsi="Times New Roman" w:cs="Times New Roman"/>
+          <w:sz w:val="24"/>
+          <w:szCs w:val="24"/>
+          <w:lang w:val="en-US"/>
+        </w:rPr>
+        <w:t xml:space="preserve"> word</w:t>
+      </w:r>
+      <w:r>
+        <w:rPr>
+          <w:rFonts w:ascii="Times New Roman" w:hAnsi="Times New Roman" w:cs="Times New Roman"/>
+          <w:sz w:val="24"/>
+          <w:szCs w:val="24"/>
+          <w:lang w:val="en-US"/>
+        </w:rPr>
+        <w:t>s</w:t>
+      </w:r>
+      <w:r>
+        <w:rPr>
+          <w:rFonts w:ascii="Times New Roman" w:hAnsi="Times New Roman" w:cs="Times New Roman"/>
+          <w:sz w:val="24"/>
+          <w:szCs w:val="24"/>
+          <w:lang w:val="en-US"/>
+        </w:rPr>
+        <w:t xml:space="preserve"> concurrent or </w:t>
       </w:r>
       <w:proofErr w:type="gramStart"/>
       <w:r>
         <w:rPr>
-          <w:b/>
-          <w:bCs/>
-          <w:lang w:val="en-US"/>
-        </w:rPr>
-        <w:t>my the</w:t>
+          <w:rFonts w:ascii="Times New Roman" w:hAnsi="Times New Roman" w:cs="Times New Roman"/>
+          <w:sz w:val="24"/>
+          <w:szCs w:val="24"/>
+          <w:lang w:val="en-US"/>
+        </w:rPr>
+        <w:t>processes?</w:t>
       </w:r>
       <w:proofErr w:type="gramEnd"/>
       <w:r>
         <w:rPr>
-          <w:b/>
-          <w:bCs/>
-          <w:lang w:val="en-US"/>
-        </w:rPr>
-        <w:t xml:space="preserve"> analogy because a puppet and puppet master.</w:t>
+          <w:rFonts w:ascii="Times New Roman" w:hAnsi="Times New Roman" w:cs="Times New Roman"/>
+          <w:sz w:val="24"/>
+          <w:szCs w:val="24"/>
+          <w:lang w:val="en-US"/>
+        </w:rPr>
+        <w:t xml:space="preserve"> Concurrent means, at the same time</w:t>
+      </w:r>
+      <w:r>
+        <w:rPr>
+          <w:rFonts w:ascii="Times New Roman" w:hAnsi="Times New Roman" w:cs="Times New Roman"/>
+          <w:sz w:val="24"/>
+          <w:szCs w:val="24"/>
+          <w:lang w:val="en-US"/>
+        </w:rPr>
+        <w:t>;</w:t>
+      </w:r>
+      <w:r>
+        <w:rPr>
+          <w:rFonts w:ascii="Times New Roman" w:hAnsi="Times New Roman" w:cs="Times New Roman"/>
+          <w:sz w:val="24"/>
+          <w:szCs w:val="24"/>
+          <w:lang w:val="en-US"/>
+        </w:rPr>
+        <w:t xml:space="preserve"> </w:t>
+      </w:r>
+      <w:r>
+        <w:rPr>
+          <w:rFonts w:ascii="Times New Roman" w:hAnsi="Times New Roman" w:cs="Times New Roman"/>
+          <w:sz w:val="24"/>
+          <w:szCs w:val="24"/>
+          <w:lang w:val="en-US"/>
+        </w:rPr>
+        <w:t>p</w:t>
+      </w:r>
+      <w:r>
+        <w:rPr>
+          <w:rFonts w:ascii="Times New Roman" w:hAnsi="Times New Roman" w:cs="Times New Roman"/>
+          <w:sz w:val="24"/>
+          <w:szCs w:val="24"/>
+          <w:lang w:val="en-US"/>
+        </w:rPr>
+        <w:t xml:space="preserve">rocess is another word for a program. Back to our </w:t>
+      </w:r>
+      <w:r>
+        <w:rPr>
+          <w:rFonts w:ascii="Times New Roman" w:hAnsi="Times New Roman" w:cs="Times New Roman"/>
+          <w:sz w:val="24"/>
+          <w:szCs w:val="24"/>
+          <w:lang w:val="en-US"/>
+        </w:rPr>
+        <w:t>analogy,</w:t>
+      </w:r>
+      <w:r>
+        <w:rPr>
+          <w:rFonts w:ascii="Times New Roman" w:hAnsi="Times New Roman" w:cs="Times New Roman"/>
+          <w:sz w:val="24"/>
+          <w:szCs w:val="24"/>
+          <w:lang w:val="en-US"/>
+        </w:rPr>
+        <w:t xml:space="preserve"> </w:t>
+      </w:r>
+      <w:r>
+        <w:rPr>
+          <w:rFonts w:ascii="Times New Roman" w:hAnsi="Times New Roman" w:cs="Times New Roman"/>
+          <w:sz w:val="24"/>
+          <w:szCs w:val="24"/>
+          <w:lang w:val="en-US"/>
+        </w:rPr>
+        <w:t>you and your mum</w:t>
+      </w:r>
+      <w:r>
+        <w:rPr>
+          <w:rFonts w:ascii="Times New Roman" w:hAnsi="Times New Roman" w:cs="Times New Roman"/>
+          <w:sz w:val="24"/>
+          <w:szCs w:val="24"/>
+          <w:lang w:val="en-US"/>
+        </w:rPr>
+        <w:t xml:space="preserve"> are doing </w:t>
+      </w:r>
+      <w:r>
+        <w:rPr>
+          <w:rFonts w:ascii="Times New Roman" w:hAnsi="Times New Roman" w:cs="Times New Roman"/>
+          <w:sz w:val="24"/>
+          <w:szCs w:val="24"/>
+          <w:lang w:val="en-US"/>
+        </w:rPr>
+        <w:t>your</w:t>
+      </w:r>
+      <w:r>
+        <w:rPr>
+          <w:rFonts w:ascii="Times New Roman" w:hAnsi="Times New Roman" w:cs="Times New Roman"/>
+          <w:sz w:val="24"/>
+          <w:szCs w:val="24"/>
+          <w:lang w:val="en-US"/>
+        </w:rPr>
+        <w:t xml:space="preserve"> task</w:t>
+      </w:r>
+      <w:r>
+        <w:rPr>
+          <w:rFonts w:ascii="Times New Roman" w:hAnsi="Times New Roman" w:cs="Times New Roman"/>
+          <w:sz w:val="24"/>
+          <w:szCs w:val="24"/>
+          <w:lang w:val="en-US"/>
+        </w:rPr>
+        <w:t>s</w:t>
+      </w:r>
+      <w:r>
+        <w:rPr>
+          <w:rFonts w:ascii="Times New Roman" w:hAnsi="Times New Roman" w:cs="Times New Roman"/>
+          <w:sz w:val="24"/>
+          <w:szCs w:val="24"/>
+          <w:lang w:val="en-US"/>
+        </w:rPr>
+        <w:t xml:space="preserve"> concurrently because </w:t>
+      </w:r>
+      <w:r>
+        <w:rPr>
+          <w:rFonts w:ascii="Times New Roman" w:hAnsi="Times New Roman" w:cs="Times New Roman"/>
+          <w:sz w:val="24"/>
+          <w:szCs w:val="24"/>
+          <w:lang w:val="en-US"/>
+        </w:rPr>
+        <w:t>you</w:t>
+      </w:r>
+      <w:r>
+        <w:rPr>
+          <w:rFonts w:ascii="Times New Roman" w:hAnsi="Times New Roman" w:cs="Times New Roman"/>
+          <w:sz w:val="24"/>
+          <w:szCs w:val="24"/>
+          <w:lang w:val="en-US"/>
+        </w:rPr>
+        <w:t xml:space="preserve"> are doing them at the same </w:t>
+      </w:r>
+      <w:r>
+        <w:rPr>
+          <w:rFonts w:ascii="Times New Roman" w:hAnsi="Times New Roman" w:cs="Times New Roman"/>
+          <w:sz w:val="24"/>
+          <w:szCs w:val="24"/>
+          <w:lang w:val="en-US"/>
+        </w:rPr>
+        <w:t>time,</w:t>
+      </w:r>
+      <w:r>
+        <w:rPr>
+          <w:rFonts w:ascii="Times New Roman" w:hAnsi="Times New Roman" w:cs="Times New Roman"/>
+          <w:sz w:val="24"/>
+          <w:szCs w:val="24"/>
+          <w:lang w:val="en-US"/>
+        </w:rPr>
+        <w:t xml:space="preserve"> and y</w:t>
+      </w:r>
+      <w:r>
+        <w:rPr>
+          <w:rFonts w:ascii="Times New Roman" w:hAnsi="Times New Roman" w:cs="Times New Roman"/>
+          <w:sz w:val="24"/>
+          <w:szCs w:val="24"/>
+          <w:lang w:val="en-US"/>
+        </w:rPr>
+        <w:t>ou</w:t>
+      </w:r>
+      <w:r>
+        <w:rPr>
+          <w:rFonts w:ascii="Times New Roman" w:hAnsi="Times New Roman" w:cs="Times New Roman"/>
+          <w:sz w:val="24"/>
+          <w:szCs w:val="24"/>
+          <w:lang w:val="en-US"/>
+        </w:rPr>
+        <w:t xml:space="preserve"> are both</w:t>
+      </w:r>
+      <w:r>
+        <w:rPr>
+          <w:rFonts w:ascii="Times New Roman" w:hAnsi="Times New Roman" w:cs="Times New Roman"/>
+          <w:sz w:val="24"/>
+          <w:szCs w:val="24"/>
+          <w:lang w:val="en-US"/>
+        </w:rPr>
+        <w:t xml:space="preserve"> proces</w:t>
+      </w:r>
+      <w:r>
+        <w:rPr>
+          <w:rFonts w:ascii="Times New Roman" w:hAnsi="Times New Roman" w:cs="Times New Roman"/>
+          <w:sz w:val="24"/>
+          <w:szCs w:val="24"/>
+          <w:lang w:val="en-US"/>
+        </w:rPr>
+        <w:t>s</w:t>
+      </w:r>
+      <w:r>
+        <w:rPr>
+          <w:rFonts w:ascii="Times New Roman" w:hAnsi="Times New Roman" w:cs="Times New Roman"/>
+          <w:sz w:val="24"/>
+          <w:szCs w:val="24"/>
+          <w:lang w:val="en-US"/>
+        </w:rPr>
+        <w:t>es</w:t>
+      </w:r>
+      <w:r>
+        <w:rPr>
+          <w:rFonts w:ascii="Times New Roman" w:hAnsi="Times New Roman" w:cs="Times New Roman"/>
+          <w:sz w:val="24"/>
+          <w:szCs w:val="24"/>
+          <w:lang w:val="en-US"/>
+        </w:rPr>
+        <w:t>. You</w:t>
+      </w:r>
+      <w:r>
+        <w:rPr>
+          <w:rFonts w:ascii="Times New Roman" w:hAnsi="Times New Roman" w:cs="Times New Roman"/>
+          <w:sz w:val="24"/>
+          <w:szCs w:val="24"/>
+          <w:lang w:val="en-US"/>
+        </w:rPr>
+        <w:t>r</w:t>
+      </w:r>
+      <w:r>
+        <w:rPr>
+          <w:rFonts w:ascii="Times New Roman" w:hAnsi="Times New Roman" w:cs="Times New Roman"/>
+          <w:sz w:val="24"/>
+          <w:szCs w:val="24"/>
+          <w:lang w:val="en-US"/>
+        </w:rPr>
+        <w:t xml:space="preserve"> “program” is</w:t>
+      </w:r>
+      <w:r>
+        <w:rPr>
+          <w:rFonts w:ascii="Times New Roman" w:hAnsi="Times New Roman" w:cs="Times New Roman"/>
+          <w:sz w:val="24"/>
+          <w:szCs w:val="24"/>
+          <w:lang w:val="en-US"/>
+        </w:rPr>
+        <w:t xml:space="preserve"> taking fruit</w:t>
+      </w:r>
+      <w:r>
+        <w:rPr>
+          <w:rFonts w:ascii="Times New Roman" w:hAnsi="Times New Roman" w:cs="Times New Roman"/>
+          <w:sz w:val="24"/>
+          <w:szCs w:val="24"/>
+          <w:lang w:val="en-US"/>
+        </w:rPr>
+        <w:t xml:space="preserve"> and your mum’s </w:t>
+      </w:r>
+      <w:r>
+        <w:rPr>
+          <w:rFonts w:ascii="Times New Roman" w:hAnsi="Times New Roman" w:cs="Times New Roman"/>
+          <w:sz w:val="24"/>
+          <w:szCs w:val="24"/>
+          <w:lang w:val="en-US"/>
+        </w:rPr>
+        <w:t>is switching the fruit.</w:t>
       </w:r>
     </w:p>
     <w:p>
       <w:pPr>
         <w:spacing w:line="240" w:lineRule="auto"/>
         <w:rPr>
+          <w:rFonts w:ascii="Times New Roman" w:hAnsi="Times New Roman" w:cs="Times New Roman"/>
+          <w:sz w:val="24"/>
+          <w:szCs w:val="24"/>
           <w:lang w:val="en-US"/>
         </w:rPr>
       </w:pPr>
       <w:r>
         <w:rPr>
-          <w:lang w:val="en-US"/>
-        </w:rPr>
-        <w:t xml:space="preserve">Let’s get a definition, the critical section problem arises when shared resources are accessed by concurrent processes. Whoa, what are all those words? What do you mean by share resources? What are concurrent processes? </w:t>
-      </w:r>
-      <w:proofErr w:type="gramStart"/>
-      <w:r>
-        <w:rPr>
-          <w:lang w:val="en-US"/>
-        </w:rPr>
-        <w:t>Lets</w:t>
-      </w:r>
-      <w:proofErr w:type="gramEnd"/>
-      <w:r>
-        <w:rPr>
-          <w:lang w:val="en-US"/>
-        </w:rPr>
-        <w:t xml:space="preserve"> tackle those questions one at a time. Shared resources are things that multiple programs are going to use. In our analogy it’s the fruit bowl. Both you and the person replacing the fruit are going to use the fruit bowl.</w:t>
-      </w:r>
-      <w:r>
-        <w:rPr>
-          <w:lang w:val="en-US"/>
-        </w:rPr>
-        <w:t xml:space="preserve"> Ok so that makes a little sense, but I still don’t understand either word in concurrent </w:t>
-      </w:r>
-      <w:proofErr w:type="gramStart"/>
-      <w:r>
-        <w:rPr>
-          <w:lang w:val="en-US"/>
-        </w:rPr>
-        <w:t>processes?</w:t>
-      </w:r>
-      <w:proofErr w:type="gramEnd"/>
-      <w:r>
-        <w:rPr>
-          <w:lang w:val="en-US"/>
-        </w:rPr>
-        <w:t xml:space="preserve"> Concurrent means at the same time and a process is another word for a program. Back to our </w:t>
-      </w:r>
-      <w:proofErr w:type="gramStart"/>
-      <w:r>
-        <w:rPr>
-          <w:lang w:val="en-US"/>
-        </w:rPr>
-        <w:t>analogy</w:t>
-      </w:r>
-      <w:proofErr w:type="gramEnd"/>
-      <w:r>
-        <w:rPr>
+          <w:rFonts w:ascii="Times New Roman" w:hAnsi="Times New Roman" w:cs="Times New Roman"/>
+          <w:sz w:val="24"/>
+          <w:szCs w:val="24"/>
+          <w:lang w:val="en-US"/>
+        </w:rPr>
+        <w:t>A brief history of the critical section problem</w:t>
+      </w:r>
+      <w:r>
+        <w:rPr>
+          <w:rFonts w:ascii="Times New Roman" w:hAnsi="Times New Roman" w:cs="Times New Roman"/>
+          <w:sz w:val="24"/>
+          <w:szCs w:val="24"/>
+          <w:lang w:val="en-US"/>
+        </w:rPr>
+        <w:t xml:space="preserve"> and the background you need to understand </w:t>
+      </w:r>
+      <w:r>
+        <w:rPr>
+          <w:rFonts w:ascii="Times New Roman" w:hAnsi="Times New Roman" w:cs="Times New Roman"/>
+          <w:sz w:val="24"/>
+          <w:szCs w:val="24"/>
+          <w:lang w:val="en-US"/>
+        </w:rPr>
+        <w:t>its</w:t>
+      </w:r>
+      <w:r>
+        <w:rPr>
+          <w:rFonts w:ascii="Times New Roman" w:hAnsi="Times New Roman" w:cs="Times New Roman"/>
+          <w:sz w:val="24"/>
+          <w:szCs w:val="24"/>
+          <w:lang w:val="en-US"/>
+        </w:rPr>
+        <w:t xml:space="preserve"> solutions</w:t>
+      </w:r>
+      <w:r>
+        <w:rPr>
+          <w:rFonts w:ascii="Times New Roman" w:hAnsi="Times New Roman" w:cs="Times New Roman"/>
+          <w:sz w:val="24"/>
+          <w:szCs w:val="24"/>
+          <w:lang w:val="en-US"/>
+        </w:rPr>
+        <w:t xml:space="preserve">. When computers were young and </w:t>
+      </w:r>
+      <w:r>
+        <w:rPr>
+          <w:rFonts w:ascii="Times New Roman" w:hAnsi="Times New Roman" w:cs="Times New Roman"/>
+          <w:sz w:val="24"/>
+          <w:szCs w:val="24"/>
+          <w:lang w:val="en-US"/>
+        </w:rPr>
+        <w:t>inflexible</w:t>
+      </w:r>
+      <w:r>
+        <w:rPr>
+          <w:rFonts w:ascii="Times New Roman" w:hAnsi="Times New Roman" w:cs="Times New Roman"/>
+          <w:sz w:val="24"/>
+          <w:szCs w:val="24"/>
+          <w:lang w:val="en-US"/>
+        </w:rPr>
+        <w:t xml:space="preserve"> this problem </w:t>
+      </w:r>
+      <w:r>
+        <w:rPr>
+          <w:rFonts w:ascii="Times New Roman" w:hAnsi="Times New Roman" w:cs="Times New Roman"/>
+          <w:sz w:val="24"/>
+          <w:szCs w:val="24"/>
+          <w:lang w:val="en-US"/>
+        </w:rPr>
+        <w:lastRenderedPageBreak/>
+        <w:t xml:space="preserve">did exist. </w:t>
+      </w:r>
+      <w:r>
+        <w:rPr>
+          <w:rFonts w:ascii="Times New Roman" w:hAnsi="Times New Roman" w:cs="Times New Roman"/>
+          <w:sz w:val="24"/>
+          <w:szCs w:val="24"/>
+          <w:lang w:val="en-US"/>
+        </w:rPr>
+        <w:t>C</w:t>
+      </w:r>
+      <w:r>
+        <w:rPr>
+          <w:rFonts w:ascii="Times New Roman" w:hAnsi="Times New Roman" w:cs="Times New Roman"/>
+          <w:sz w:val="24"/>
+          <w:szCs w:val="24"/>
+          <w:lang w:val="en-US"/>
+        </w:rPr>
+        <w:t>omputer</w:t>
+      </w:r>
+      <w:r>
+        <w:rPr>
+          <w:rFonts w:ascii="Times New Roman" w:hAnsi="Times New Roman" w:cs="Times New Roman"/>
+          <w:sz w:val="24"/>
+          <w:szCs w:val="24"/>
+          <w:lang w:val="en-US"/>
+        </w:rPr>
+        <w:t>s couldn’t do more than</w:t>
+      </w:r>
+      <w:r>
+        <w:rPr>
+          <w:rFonts w:ascii="Times New Roman" w:hAnsi="Times New Roman" w:cs="Times New Roman"/>
+          <w:sz w:val="24"/>
+          <w:szCs w:val="24"/>
+          <w:lang w:val="en-US"/>
+        </w:rPr>
+        <w:t xml:space="preserve"> one thing at a time so there could not be two </w:t>
+      </w:r>
+      <w:r>
+        <w:rPr>
+          <w:rFonts w:ascii="Times New Roman" w:hAnsi="Times New Roman" w:cs="Times New Roman"/>
+          <w:sz w:val="24"/>
+          <w:szCs w:val="24"/>
+          <w:lang w:val="en-US"/>
+        </w:rPr>
+        <w:t>pr</w:t>
+      </w:r>
+      <w:r>
+        <w:rPr>
+          <w:rFonts w:ascii="Times New Roman" w:hAnsi="Times New Roman" w:cs="Times New Roman"/>
+          <w:sz w:val="24"/>
+          <w:szCs w:val="24"/>
+          <w:lang w:val="en-US"/>
+        </w:rPr>
+        <w:t>ocesses</w:t>
+      </w:r>
+      <w:r>
+        <w:rPr>
+          <w:rFonts w:ascii="Times New Roman" w:hAnsi="Times New Roman" w:cs="Times New Roman"/>
+          <w:sz w:val="24"/>
+          <w:szCs w:val="24"/>
+          <w:lang w:val="en-US"/>
+        </w:rPr>
+        <w:t xml:space="preserve">, </w:t>
+      </w:r>
+      <w:r>
+        <w:rPr>
+          <w:rFonts w:ascii="Times New Roman" w:hAnsi="Times New Roman" w:cs="Times New Roman"/>
+          <w:sz w:val="24"/>
+          <w:szCs w:val="24"/>
+          <w:lang w:val="en-US"/>
+        </w:rPr>
+        <w:t>you and your mum</w:t>
+      </w:r>
+      <w:r>
+        <w:rPr>
+          <w:rFonts w:ascii="Times New Roman" w:hAnsi="Times New Roman" w:cs="Times New Roman"/>
+          <w:sz w:val="24"/>
+          <w:szCs w:val="24"/>
+          <w:lang w:val="en-US"/>
+        </w:rPr>
+        <w:t xml:space="preserve">, </w:t>
+      </w:r>
+      <w:r>
+        <w:rPr>
+          <w:rFonts w:ascii="Times New Roman" w:hAnsi="Times New Roman" w:cs="Times New Roman"/>
+          <w:sz w:val="24"/>
+          <w:szCs w:val="24"/>
+          <w:lang w:val="en-US"/>
+        </w:rPr>
+        <w:t xml:space="preserve">could </w:t>
+      </w:r>
+      <w:r>
+        <w:rPr>
+          <w:rFonts w:ascii="Times New Roman" w:hAnsi="Times New Roman" w:cs="Times New Roman"/>
+          <w:sz w:val="24"/>
+          <w:szCs w:val="24"/>
+          <w:lang w:val="en-US"/>
+        </w:rPr>
+        <w:t>reach for the same data, fruit bowl.</w:t>
+      </w:r>
+      <w:r>
+        <w:rPr>
+          <w:rFonts w:ascii="Times New Roman" w:hAnsi="Times New Roman" w:cs="Times New Roman"/>
+          <w:sz w:val="24"/>
+          <w:szCs w:val="24"/>
+          <w:lang w:val="en-US"/>
+        </w:rPr>
+        <w:t xml:space="preserve"> S</w:t>
+      </w:r>
+      <w:r>
+        <w:rPr>
+          <w:rFonts w:ascii="Times New Roman" w:hAnsi="Times New Roman" w:cs="Times New Roman"/>
+          <w:sz w:val="24"/>
+          <w:szCs w:val="24"/>
+          <w:lang w:val="en-US"/>
+        </w:rPr>
+        <w:t xml:space="preserve">ince this wasn’t a problem programmer lived in a happy utopia. Until one day someone much </w:t>
+      </w:r>
+      <w:r>
+        <w:rPr>
+          <w:rFonts w:ascii="Times New Roman" w:hAnsi="Times New Roman" w:cs="Times New Roman"/>
+          <w:sz w:val="24"/>
+          <w:szCs w:val="24"/>
+          <w:lang w:val="en-US"/>
+        </w:rPr>
+        <w:t>smarter</w:t>
+      </w:r>
+      <w:r>
+        <w:rPr>
+          <w:rFonts w:ascii="Times New Roman" w:hAnsi="Times New Roman" w:cs="Times New Roman"/>
+          <w:sz w:val="24"/>
+          <w:szCs w:val="24"/>
+          <w:lang w:val="en-US"/>
+        </w:rPr>
+        <w:t xml:space="preserve"> than </w:t>
+      </w:r>
+      <w:r>
+        <w:rPr>
+          <w:rFonts w:ascii="Times New Roman" w:hAnsi="Times New Roman" w:cs="Times New Roman"/>
+          <w:sz w:val="24"/>
+          <w:szCs w:val="24"/>
+          <w:lang w:val="en-US"/>
+        </w:rPr>
+        <w:t>dared to ask</w:t>
+      </w:r>
+      <w:r>
+        <w:rPr>
+          <w:rFonts w:ascii="Times New Roman" w:hAnsi="Times New Roman" w:cs="Times New Roman"/>
+          <w:sz w:val="24"/>
+          <w:szCs w:val="24"/>
+          <w:lang w:val="en-US"/>
+        </w:rPr>
+        <w:t xml:space="preserve"> what if computer</w:t>
+      </w:r>
+      <w:r>
+        <w:rPr>
+          <w:rFonts w:ascii="Times New Roman" w:hAnsi="Times New Roman" w:cs="Times New Roman"/>
+          <w:sz w:val="24"/>
+          <w:szCs w:val="24"/>
+          <w:lang w:val="en-US"/>
+        </w:rPr>
+        <w:t>s</w:t>
+      </w:r>
+      <w:r>
+        <w:rPr>
+          <w:rFonts w:ascii="Times New Roman" w:hAnsi="Times New Roman" w:cs="Times New Roman"/>
+          <w:sz w:val="24"/>
+          <w:szCs w:val="24"/>
+          <w:lang w:val="en-US"/>
+        </w:rPr>
+        <w:t xml:space="preserve"> could </w:t>
+      </w:r>
+      <w:r>
+        <w:rPr>
+          <w:rFonts w:ascii="Times New Roman" w:hAnsi="Times New Roman" w:cs="Times New Roman"/>
+          <w:sz w:val="24"/>
+          <w:szCs w:val="24"/>
+          <w:lang w:val="en-US"/>
+        </w:rPr>
+        <w:t>be more flexible?</w:t>
+      </w:r>
+      <w:r>
+        <w:rPr>
+          <w:rFonts w:ascii="Times New Roman" w:hAnsi="Times New Roman" w:cs="Times New Roman"/>
+          <w:sz w:val="24"/>
+          <w:szCs w:val="24"/>
+          <w:lang w:val="en-US"/>
+        </w:rPr>
+        <w:t xml:space="preserve"> This was one of the first steps that made computers go from </w:t>
+      </w:r>
+      <w:r>
+        <w:rPr>
+          <w:rFonts w:ascii="Times New Roman" w:hAnsi="Times New Roman" w:cs="Times New Roman"/>
+          <w:sz w:val="24"/>
+          <w:szCs w:val="24"/>
+          <w:lang w:val="en-US"/>
+        </w:rPr>
+        <w:t>amazing</w:t>
+      </w:r>
+      <w:r>
+        <w:rPr>
+          <w:rFonts w:ascii="Times New Roman" w:hAnsi="Times New Roman" w:cs="Times New Roman"/>
+          <w:sz w:val="24"/>
+          <w:szCs w:val="24"/>
+          <w:lang w:val="en-US"/>
+        </w:rPr>
+        <w:t xml:space="preserve"> calculators to something that </w:t>
+      </w:r>
+      <w:r>
+        <w:rPr>
+          <w:rFonts w:ascii="Times New Roman" w:hAnsi="Times New Roman" w:cs="Times New Roman"/>
+          <w:sz w:val="24"/>
+          <w:szCs w:val="24"/>
+          <w:lang w:val="en-US"/>
+        </w:rPr>
+        <w:t>is in</w:t>
+      </w:r>
+      <w:r>
+        <w:rPr>
+          <w:rFonts w:ascii="Times New Roman" w:hAnsi="Times New Roman" w:cs="Times New Roman"/>
+          <w:sz w:val="24"/>
+          <w:szCs w:val="24"/>
           <w:lang w:val="en-US"/>
         </w:rPr>
         <w:t xml:space="preserve"> </w:t>
       </w:r>
       <w:r>
         <w:rPr>
-          <w:lang w:val="en-US"/>
-        </w:rPr>
-        <w:t xml:space="preserve">the two people are doing their task concurrently. </w:t>
-      </w:r>
-      <w:proofErr w:type="gramStart"/>
-      <w:r>
-        <w:rPr>
-          <w:lang w:val="en-US"/>
-        </w:rPr>
-        <w:t>You</w:t>
-      </w:r>
-      <w:proofErr w:type="gramEnd"/>
-      <w:r>
-        <w:rPr>
-          <w:lang w:val="en-US"/>
-        </w:rPr>
-        <w:t xml:space="preserve"> process is taking a fruit the other person’s process is switching the fruit.</w:t>
+          <w:rFonts w:ascii="Times New Roman" w:hAnsi="Times New Roman" w:cs="Times New Roman"/>
+          <w:sz w:val="24"/>
+          <w:szCs w:val="24"/>
+          <w:lang w:val="en-US"/>
+        </w:rPr>
+        <w:t>everyone</w:t>
+      </w:r>
+      <w:r>
+        <w:rPr>
+          <w:rFonts w:ascii="Times New Roman" w:hAnsi="Times New Roman" w:cs="Times New Roman"/>
+          <w:sz w:val="24"/>
+          <w:szCs w:val="24"/>
+          <w:lang w:val="en-US"/>
+        </w:rPr>
+        <w:t>’s</w:t>
+      </w:r>
+      <w:r>
+        <w:rPr>
+          <w:rFonts w:ascii="Times New Roman" w:hAnsi="Times New Roman" w:cs="Times New Roman"/>
+          <w:sz w:val="24"/>
+          <w:szCs w:val="24"/>
+          <w:lang w:val="en-US"/>
+        </w:rPr>
+        <w:t xml:space="preserve"> homes</w:t>
+      </w:r>
+      <w:r>
+        <w:rPr>
+          <w:rFonts w:ascii="Times New Roman" w:hAnsi="Times New Roman" w:cs="Times New Roman"/>
+          <w:sz w:val="24"/>
+          <w:szCs w:val="24"/>
+          <w:lang w:val="en-US"/>
+        </w:rPr>
+        <w:t xml:space="preserve"> and now </w:t>
+      </w:r>
+      <w:r>
+        <w:rPr>
+          <w:rFonts w:ascii="Times New Roman" w:hAnsi="Times New Roman" w:cs="Times New Roman"/>
+          <w:sz w:val="24"/>
+          <w:szCs w:val="24"/>
+          <w:lang w:val="en-US"/>
+        </w:rPr>
+        <w:t>hands</w:t>
+      </w:r>
+      <w:r>
+        <w:rPr>
+          <w:rFonts w:ascii="Times New Roman" w:hAnsi="Times New Roman" w:cs="Times New Roman"/>
+          <w:sz w:val="24"/>
+          <w:szCs w:val="24"/>
+          <w:lang w:val="en-US"/>
+        </w:rPr>
+        <w:t xml:space="preserve">, </w:t>
+      </w:r>
+      <w:r>
+        <w:rPr>
+          <w:rFonts w:ascii="Times New Roman" w:hAnsi="Times New Roman" w:cs="Times New Roman"/>
+          <w:sz w:val="24"/>
+          <w:szCs w:val="24"/>
+          <w:lang w:val="en-US"/>
+        </w:rPr>
+        <w:t xml:space="preserve">the </w:t>
+      </w:r>
+      <w:r>
+        <w:rPr>
+          <w:rFonts w:ascii="Times New Roman" w:hAnsi="Times New Roman" w:cs="Times New Roman"/>
+          <w:sz w:val="24"/>
+          <w:szCs w:val="24"/>
+          <w:lang w:val="en-US"/>
+        </w:rPr>
+        <w:t>iPhones</w:t>
+      </w:r>
+      <w:r>
+        <w:rPr>
+          <w:rFonts w:ascii="Times New Roman" w:hAnsi="Times New Roman" w:cs="Times New Roman"/>
+          <w:sz w:val="24"/>
+          <w:szCs w:val="24"/>
+          <w:lang w:val="en-US"/>
+        </w:rPr>
+        <w:t xml:space="preserve">. </w:t>
+      </w:r>
+      <w:r>
+        <w:rPr>
+          <w:rFonts w:ascii="Times New Roman" w:hAnsi="Times New Roman" w:cs="Times New Roman"/>
+          <w:sz w:val="24"/>
+          <w:szCs w:val="24"/>
+          <w:lang w:val="en-US"/>
+        </w:rPr>
+        <w:t>T</w:t>
+      </w:r>
+      <w:r>
+        <w:rPr>
+          <w:rFonts w:ascii="Times New Roman" w:hAnsi="Times New Roman" w:cs="Times New Roman"/>
+          <w:sz w:val="24"/>
+          <w:szCs w:val="24"/>
+          <w:lang w:val="en-US"/>
+        </w:rPr>
+        <w:t xml:space="preserve">his </w:t>
+      </w:r>
+      <w:r>
+        <w:rPr>
+          <w:rFonts w:ascii="Times New Roman" w:hAnsi="Times New Roman" w:cs="Times New Roman"/>
+          <w:sz w:val="24"/>
+          <w:szCs w:val="24"/>
+          <w:lang w:val="en-US"/>
+        </w:rPr>
+        <w:t>newfound</w:t>
+      </w:r>
+      <w:r>
+        <w:rPr>
+          <w:rFonts w:ascii="Times New Roman" w:hAnsi="Times New Roman" w:cs="Times New Roman"/>
+          <w:sz w:val="24"/>
+          <w:szCs w:val="24"/>
+          <w:lang w:val="en-US"/>
+        </w:rPr>
+        <w:t xml:space="preserve"> power of flexibility </w:t>
+      </w:r>
+      <w:r>
+        <w:rPr>
+          <w:rFonts w:ascii="Times New Roman" w:hAnsi="Times New Roman" w:cs="Times New Roman"/>
+          <w:sz w:val="24"/>
+          <w:szCs w:val="24"/>
+          <w:lang w:val="en-US"/>
+        </w:rPr>
+        <w:t>introduced</w:t>
+      </w:r>
+      <w:r>
+        <w:rPr>
+          <w:rFonts w:ascii="Times New Roman" w:hAnsi="Times New Roman" w:cs="Times New Roman"/>
+          <w:sz w:val="24"/>
+          <w:szCs w:val="24"/>
+          <w:lang w:val="en-US"/>
+        </w:rPr>
+        <w:t xml:space="preserve"> lots of problems</w:t>
+      </w:r>
+      <w:r>
+        <w:rPr>
+          <w:rFonts w:ascii="Times New Roman" w:hAnsi="Times New Roman" w:cs="Times New Roman"/>
+          <w:sz w:val="24"/>
+          <w:szCs w:val="24"/>
+          <w:lang w:val="en-US"/>
+        </w:rPr>
+        <w:t>,</w:t>
+      </w:r>
+      <w:r>
+        <w:rPr>
+          <w:rFonts w:ascii="Times New Roman" w:hAnsi="Times New Roman" w:cs="Times New Roman"/>
+          <w:sz w:val="24"/>
+          <w:szCs w:val="24"/>
+          <w:lang w:val="en-US"/>
+        </w:rPr>
+        <w:t xml:space="preserve"> one of which is the critical section problem.</w:t>
       </w:r>
     </w:p>
     <w:p>
       <w:pPr>
         <w:spacing w:line="240" w:lineRule="auto"/>
         <w:rPr>
+          <w:rFonts w:ascii="Times New Roman" w:hAnsi="Times New Roman" w:cs="Times New Roman"/>
+          <w:sz w:val="24"/>
+          <w:szCs w:val="24"/>
           <w:lang w:val="en-US"/>
         </w:rPr>
       </w:pPr>
       <w:r>
         <w:rPr>
-          <w:lang w:val="en-US"/>
-        </w:rPr>
-        <w:t xml:space="preserve">So how do we fix this? The first answer is </w:t>
+          <w:rFonts w:ascii="Times New Roman" w:hAnsi="Times New Roman" w:cs="Times New Roman"/>
+          <w:sz w:val="24"/>
+          <w:szCs w:val="24"/>
+          <w:lang w:val="en-US"/>
+        </w:rPr>
+        <w:t xml:space="preserve">Let’s circle back to this concurrent thing mentioned a moment ago, what does </w:t>
+      </w:r>
+      <w:r>
+        <w:rPr>
+          <w:rFonts w:ascii="Times New Roman" w:hAnsi="Times New Roman" w:cs="Times New Roman"/>
+          <w:sz w:val="24"/>
+          <w:szCs w:val="24"/>
+          <w:lang w:val="en-US"/>
+        </w:rPr>
+        <w:t>“</w:t>
+      </w:r>
+      <w:r>
+        <w:rPr>
+          <w:rFonts w:ascii="Times New Roman" w:hAnsi="Times New Roman" w:cs="Times New Roman"/>
+          <w:sz w:val="24"/>
+          <w:szCs w:val="24"/>
+          <w:lang w:val="en-US"/>
+        </w:rPr>
+        <w:t>at the same time</w:t>
+      </w:r>
+      <w:r>
+        <w:rPr>
+          <w:rFonts w:ascii="Times New Roman" w:hAnsi="Times New Roman" w:cs="Times New Roman"/>
+          <w:sz w:val="24"/>
+          <w:szCs w:val="24"/>
+          <w:lang w:val="en-US"/>
+        </w:rPr>
+        <w:t>”</w:t>
+      </w:r>
+      <w:r>
+        <w:rPr>
+          <w:rFonts w:ascii="Times New Roman" w:hAnsi="Times New Roman" w:cs="Times New Roman"/>
+          <w:sz w:val="24"/>
+          <w:szCs w:val="24"/>
+          <w:lang w:val="en-US"/>
+        </w:rPr>
+        <w:t xml:space="preserve"> mean for a computer. Well</w:t>
+      </w:r>
+      <w:r>
+        <w:rPr>
+          <w:rFonts w:ascii="Times New Roman" w:hAnsi="Times New Roman" w:cs="Times New Roman"/>
+          <w:sz w:val="24"/>
+          <w:szCs w:val="24"/>
+          <w:lang w:val="en-US"/>
+        </w:rPr>
+        <w:t>,</w:t>
+      </w:r>
+      <w:r>
+        <w:rPr>
+          <w:rFonts w:ascii="Times New Roman" w:hAnsi="Times New Roman" w:cs="Times New Roman"/>
+          <w:sz w:val="24"/>
+          <w:szCs w:val="24"/>
+          <w:lang w:val="en-US"/>
+        </w:rPr>
+        <w:t xml:space="preserve"> a computer has a </w:t>
+      </w:r>
+      <w:r>
+        <w:rPr>
+          <w:rFonts w:ascii="Times New Roman" w:hAnsi="Times New Roman" w:cs="Times New Roman"/>
+          <w:sz w:val="24"/>
+          <w:szCs w:val="24"/>
+          <w:lang w:val="en-US"/>
+        </w:rPr>
+        <w:t>brain,</w:t>
+      </w:r>
+      <w:r>
+        <w:rPr>
+          <w:rFonts w:ascii="Times New Roman" w:hAnsi="Times New Roman" w:cs="Times New Roman"/>
+          <w:sz w:val="24"/>
+          <w:szCs w:val="24"/>
+          <w:lang w:val="en-US"/>
+        </w:rPr>
+        <w:t xml:space="preserve"> it’s called the central processing unit, the </w:t>
+      </w:r>
+      <w:proofErr w:type="spellStart"/>
+      <w:r>
+        <w:rPr>
+          <w:rFonts w:ascii="Times New Roman" w:hAnsi="Times New Roman" w:cs="Times New Roman"/>
+          <w:sz w:val="24"/>
+          <w:szCs w:val="24"/>
+          <w:lang w:val="en-US"/>
+        </w:rPr>
+        <w:t>cpu</w:t>
+      </w:r>
+      <w:proofErr w:type="spellEnd"/>
+      <w:r>
+        <w:rPr>
+          <w:rFonts w:ascii="Times New Roman" w:hAnsi="Times New Roman" w:cs="Times New Roman"/>
+          <w:sz w:val="24"/>
+          <w:szCs w:val="24"/>
+          <w:lang w:val="en-US"/>
+        </w:rPr>
+        <w:t>.</w:t>
+      </w:r>
+      <w:r>
+        <w:rPr>
+          <w:rFonts w:ascii="Times New Roman" w:hAnsi="Times New Roman" w:cs="Times New Roman"/>
+          <w:sz w:val="24"/>
+          <w:szCs w:val="24"/>
+          <w:lang w:val="en-US"/>
+        </w:rPr>
+        <w:t xml:space="preserve"> </w:t>
+      </w:r>
+      <w:r>
+        <w:rPr>
+          <w:rFonts w:ascii="Times New Roman" w:hAnsi="Times New Roman" w:cs="Times New Roman"/>
+          <w:sz w:val="24"/>
+          <w:szCs w:val="24"/>
+          <w:lang w:val="en-US"/>
+        </w:rPr>
+        <w:t>A</w:t>
+      </w:r>
+      <w:r>
+        <w:rPr>
+          <w:rFonts w:ascii="Times New Roman" w:hAnsi="Times New Roman" w:cs="Times New Roman"/>
+          <w:sz w:val="24"/>
+          <w:szCs w:val="24"/>
+          <w:lang w:val="en-US"/>
+        </w:rPr>
+        <w:t xml:space="preserve"> single </w:t>
+      </w:r>
+      <w:proofErr w:type="spellStart"/>
+      <w:r>
+        <w:rPr>
+          <w:rFonts w:ascii="Times New Roman" w:hAnsi="Times New Roman" w:cs="Times New Roman"/>
+          <w:sz w:val="24"/>
+          <w:szCs w:val="24"/>
+          <w:lang w:val="en-US"/>
+        </w:rPr>
+        <w:t>cpu</w:t>
+      </w:r>
+      <w:proofErr w:type="spellEnd"/>
+      <w:r>
+        <w:rPr>
+          <w:rFonts w:ascii="Times New Roman" w:hAnsi="Times New Roman" w:cs="Times New Roman"/>
+          <w:sz w:val="24"/>
+          <w:szCs w:val="24"/>
+          <w:lang w:val="en-US"/>
+        </w:rPr>
+        <w:t xml:space="preserve"> can only still only do one thing at a time</w:t>
+      </w:r>
+      <w:r>
+        <w:rPr>
+          <w:rFonts w:ascii="Times New Roman" w:hAnsi="Times New Roman" w:cs="Times New Roman"/>
+          <w:sz w:val="24"/>
+          <w:szCs w:val="24"/>
+          <w:lang w:val="en-US"/>
+        </w:rPr>
+        <w:t xml:space="preserve">, that fact has not changed since before flexible computers. </w:t>
+      </w:r>
+      <w:r>
+        <w:rPr>
+          <w:rFonts w:ascii="Times New Roman" w:hAnsi="Times New Roman" w:cs="Times New Roman"/>
+          <w:sz w:val="24"/>
+          <w:szCs w:val="24"/>
+          <w:lang w:val="en-US"/>
+        </w:rPr>
+        <w:t xml:space="preserve">Nowadays, </w:t>
+      </w:r>
+      <w:r>
+        <w:rPr>
+          <w:rFonts w:ascii="Times New Roman" w:hAnsi="Times New Roman" w:cs="Times New Roman"/>
+          <w:sz w:val="24"/>
+          <w:szCs w:val="24"/>
+          <w:lang w:val="en-US"/>
+        </w:rPr>
+        <w:t xml:space="preserve">computers have multiple </w:t>
+      </w:r>
+      <w:proofErr w:type="spellStart"/>
+      <w:r>
+        <w:rPr>
+          <w:rFonts w:ascii="Times New Roman" w:hAnsi="Times New Roman" w:cs="Times New Roman"/>
+          <w:sz w:val="24"/>
+          <w:szCs w:val="24"/>
+          <w:lang w:val="en-US"/>
+        </w:rPr>
+        <w:t>cpu’s</w:t>
+      </w:r>
+      <w:proofErr w:type="spellEnd"/>
+      <w:r>
+        <w:rPr>
+          <w:rFonts w:ascii="Times New Roman" w:hAnsi="Times New Roman" w:cs="Times New Roman"/>
+          <w:sz w:val="24"/>
+          <w:szCs w:val="24"/>
+          <w:lang w:val="en-US"/>
+        </w:rPr>
+        <w:t xml:space="preserve"> but let’s pretend they only have one to keep things simple. So</w:t>
+      </w:r>
+      <w:r>
+        <w:rPr>
+          <w:rFonts w:ascii="Times New Roman" w:hAnsi="Times New Roman" w:cs="Times New Roman"/>
+          <w:sz w:val="24"/>
+          <w:szCs w:val="24"/>
+          <w:lang w:val="en-US"/>
+        </w:rPr>
+        <w:t>,</w:t>
+      </w:r>
+      <w:r>
+        <w:rPr>
+          <w:rFonts w:ascii="Times New Roman" w:hAnsi="Times New Roman" w:cs="Times New Roman"/>
+          <w:sz w:val="24"/>
+          <w:szCs w:val="24"/>
+          <w:lang w:val="en-US"/>
+        </w:rPr>
+        <w:t xml:space="preserve"> process that run concurrently aren’t being done at the same time because that is impossible</w:t>
+      </w:r>
+      <w:r>
+        <w:rPr>
+          <w:rFonts w:ascii="Times New Roman" w:hAnsi="Times New Roman" w:cs="Times New Roman"/>
+          <w:sz w:val="24"/>
+          <w:szCs w:val="24"/>
+          <w:lang w:val="en-US"/>
+        </w:rPr>
+        <w:t>. So how does it work?</w:t>
+      </w:r>
+      <w:r>
+        <w:rPr>
+          <w:rFonts w:ascii="Times New Roman" w:hAnsi="Times New Roman" w:cs="Times New Roman"/>
+          <w:sz w:val="24"/>
+          <w:szCs w:val="24"/>
+          <w:lang w:val="en-US"/>
+        </w:rPr>
+        <w:t xml:space="preserve"> </w:t>
+      </w:r>
+      <w:r>
+        <w:rPr>
+          <w:rFonts w:ascii="Times New Roman" w:hAnsi="Times New Roman" w:cs="Times New Roman"/>
+          <w:sz w:val="24"/>
+          <w:szCs w:val="24"/>
+          <w:lang w:val="en-US"/>
+        </w:rPr>
+        <w:t>The secret is speed, s</w:t>
+      </w:r>
+      <w:r>
+        <w:rPr>
+          <w:rFonts w:ascii="Times New Roman" w:hAnsi="Times New Roman" w:cs="Times New Roman"/>
+          <w:sz w:val="24"/>
+          <w:szCs w:val="24"/>
+          <w:lang w:val="en-US"/>
+        </w:rPr>
+        <w:t xml:space="preserve">ince your computer’s brain is so fast it can rapidly switch between two </w:t>
+      </w:r>
+      <w:r>
+        <w:rPr>
+          <w:rFonts w:ascii="Times New Roman" w:hAnsi="Times New Roman" w:cs="Times New Roman"/>
+          <w:sz w:val="24"/>
+          <w:szCs w:val="24"/>
+          <w:lang w:val="en-US"/>
+        </w:rPr>
+        <w:t>processes</w:t>
+      </w:r>
+      <w:r>
+        <w:rPr>
+          <w:rFonts w:ascii="Times New Roman" w:hAnsi="Times New Roman" w:cs="Times New Roman"/>
+          <w:sz w:val="24"/>
+          <w:szCs w:val="24"/>
+          <w:lang w:val="en-US"/>
+        </w:rPr>
+        <w:t xml:space="preserve"> making it look</w:t>
+      </w:r>
+      <w:r>
+        <w:rPr>
+          <w:rFonts w:ascii="Times New Roman" w:hAnsi="Times New Roman" w:cs="Times New Roman"/>
+          <w:sz w:val="24"/>
+          <w:szCs w:val="24"/>
+          <w:lang w:val="en-US"/>
+        </w:rPr>
+        <w:t>,</w:t>
+      </w:r>
+      <w:r>
+        <w:rPr>
+          <w:rFonts w:ascii="Times New Roman" w:hAnsi="Times New Roman" w:cs="Times New Roman"/>
+          <w:sz w:val="24"/>
+          <w:szCs w:val="24"/>
+          <w:lang w:val="en-US"/>
+        </w:rPr>
+        <w:t xml:space="preserve"> and feel</w:t>
+      </w:r>
+      <w:r>
+        <w:rPr>
+          <w:rFonts w:ascii="Times New Roman" w:hAnsi="Times New Roman" w:cs="Times New Roman"/>
+          <w:sz w:val="24"/>
+          <w:szCs w:val="24"/>
+          <w:lang w:val="en-US"/>
+        </w:rPr>
+        <w:t>,</w:t>
+      </w:r>
+      <w:r>
+        <w:rPr>
+          <w:rFonts w:ascii="Times New Roman" w:hAnsi="Times New Roman" w:cs="Times New Roman"/>
+          <w:sz w:val="24"/>
+          <w:szCs w:val="24"/>
+          <w:lang w:val="en-US"/>
+        </w:rPr>
+        <w:t xml:space="preserve"> like it is </w:t>
+      </w:r>
+      <w:r>
+        <w:rPr>
+          <w:rFonts w:ascii="Times New Roman" w:hAnsi="Times New Roman" w:cs="Times New Roman"/>
+          <w:sz w:val="24"/>
+          <w:szCs w:val="24"/>
+          <w:lang w:val="en-US"/>
+        </w:rPr>
+        <w:t>running</w:t>
+      </w:r>
+      <w:r>
+        <w:rPr>
+          <w:rFonts w:ascii="Times New Roman" w:hAnsi="Times New Roman" w:cs="Times New Roman"/>
+          <w:sz w:val="24"/>
+          <w:szCs w:val="24"/>
+          <w:lang w:val="en-US"/>
+        </w:rPr>
+        <w:t xml:space="preserve"> two </w:t>
+      </w:r>
+      <w:r>
+        <w:rPr>
+          <w:rFonts w:ascii="Times New Roman" w:hAnsi="Times New Roman" w:cs="Times New Roman"/>
+          <w:sz w:val="24"/>
+          <w:szCs w:val="24"/>
+          <w:lang w:val="en-US"/>
+        </w:rPr>
+        <w:t>both</w:t>
+      </w:r>
+      <w:r>
+        <w:rPr>
+          <w:rFonts w:ascii="Times New Roman" w:hAnsi="Times New Roman" w:cs="Times New Roman"/>
+          <w:sz w:val="24"/>
+          <w:szCs w:val="24"/>
+          <w:lang w:val="en-US"/>
+        </w:rPr>
+        <w:t xml:space="preserve"> at the same time.</w:t>
+      </w:r>
+      <w:r>
+        <w:rPr>
+          <w:rFonts w:ascii="Times New Roman" w:hAnsi="Times New Roman" w:cs="Times New Roman"/>
+          <w:sz w:val="24"/>
+          <w:szCs w:val="24"/>
+          <w:lang w:val="en-US"/>
+        </w:rPr>
+        <w:t xml:space="preserve"> </w:t>
       </w:r>
       <w:proofErr w:type="gramStart"/>
       <w:r>
         <w:rPr>
-          <w:lang w:val="en-US"/>
-        </w:rPr>
-        <w:t>take</w:t>
+          <w:rFonts w:ascii="Times New Roman" w:hAnsi="Times New Roman" w:cs="Times New Roman"/>
+          <w:sz w:val="24"/>
+          <w:szCs w:val="24"/>
+          <w:lang w:val="en-US"/>
+        </w:rPr>
+        <w:t>In reality your</w:t>
       </w:r>
       <w:proofErr w:type="gramEnd"/>
       <w:r>
         <w:rPr>
-          <w:lang w:val="en-US"/>
-        </w:rPr>
-        <w:t xml:space="preserve"> your fruit really fast. Computers can only run one basic line at a time, so if your action take fruit can be written as one basic line you are fine. Unfortunately taking </w:t>
-      </w:r>
-      <w:proofErr w:type="gramStart"/>
-      <w:r>
-        <w:rPr>
-          <w:lang w:val="en-US"/>
-        </w:rPr>
-        <w:t>a</w:t>
-      </w:r>
-      <w:proofErr w:type="gramEnd"/>
-      <w:r>
-        <w:rPr>
-          <w:lang w:val="en-US"/>
-        </w:rPr>
-        <w:t xml:space="preserve"> fruit sounds complicated, you have to move your arm, grab the fruit with your hand and then pick it up. That is a lot of steps. So </w:t>
-      </w:r>
-      <w:proofErr w:type="gramStart"/>
-      <w:r>
-        <w:rPr>
-          <w:lang w:val="en-US"/>
-        </w:rPr>
-        <w:t>unfortunately</w:t>
-      </w:r>
-      <w:proofErr w:type="gramEnd"/>
-      <w:r>
-        <w:rPr>
-          <w:lang w:val="en-US"/>
-        </w:rPr>
-        <w:t xml:space="preserve"> most actions can’t be done in a single basic action on a computer. </w:t>
+          <w:rFonts w:ascii="Times New Roman" w:hAnsi="Times New Roman" w:cs="Times New Roman"/>
+          <w:sz w:val="24"/>
+          <w:szCs w:val="24"/>
+          <w:lang w:val="en-US"/>
+        </w:rPr>
+        <w:t xml:space="preserve"> computer is just running one process at a time and, almost randomly, switching between them.</w:t>
       </w:r>
     </w:p>
     <w:p>
       <w:pPr>
         <w:spacing w:line="240" w:lineRule="auto"/>
         <w:rPr>
+          <w:rFonts w:ascii="Times New Roman" w:hAnsi="Times New Roman" w:cs="Times New Roman"/>
+          <w:sz w:val="24"/>
+          <w:szCs w:val="24"/>
           <w:lang w:val="en-US"/>
         </w:rPr>
       </w:pPr>
-      <w:r>
-        <w:rPr>
-          <w:lang w:val="en-US"/>
-        </w:rPr>
-        <w:t xml:space="preserve">The second answer, that is more useful, is get a fruit pass, this pass lets you interact with the fruit. Importantly, taking the fruit pass is </w:t>
-      </w:r>
-      <w:proofErr w:type="gramStart"/>
-      <w:r>
-        <w:rPr>
-          <w:lang w:val="en-US"/>
-        </w:rPr>
-        <w:t>really fast</w:t>
-      </w:r>
-      <w:proofErr w:type="gramEnd"/>
-      <w:r>
-        <w:rPr>
-          <w:lang w:val="en-US"/>
-        </w:rPr>
-        <w:t xml:space="preserve">, uses the first method. Since </w:t>
-      </w:r>
-      <w:proofErr w:type="gramStart"/>
-      <w:r>
-        <w:rPr>
-          <w:lang w:val="en-US"/>
-        </w:rPr>
-        <w:t>computer’s</w:t>
-      </w:r>
-      <w:proofErr w:type="gramEnd"/>
-      <w:r>
-        <w:rPr>
-          <w:lang w:val="en-US"/>
-        </w:rPr>
-        <w:t xml:space="preserve"> were having problems with critical section computer designers made a special basic action that lets you check if a pass is available. So how does the fruit pass work. The first thing you do when you want to interact with the fruit is grab the fruit pass, because you shouldn’t grab fruit without it, or </w:t>
-      </w:r>
-      <w:proofErr w:type="gramStart"/>
-      <w:r>
-        <w:rPr>
-          <w:lang w:val="en-US"/>
-        </w:rPr>
-        <w:t>the</w:t>
-      </w:r>
-      <w:proofErr w:type="gramEnd"/>
-      <w:r>
-        <w:rPr>
-          <w:lang w:val="en-US"/>
-        </w:rPr>
-        <w:t xml:space="preserve"> problem can </w:t>
-      </w:r>
-      <w:r>
-        <w:rPr>
-          <w:lang w:val="en-US"/>
-        </w:rPr>
-        <w:lastRenderedPageBreak/>
-        <w:t xml:space="preserve">occur. Then once you have the fruit pass you can interact with the fruit, grab a fruit or change the fruit. Once you are done interacting with the fruit put the fruit pass back or you are hogging the fruit pass and no one else can interact with the fruit. If the fruit pass wasn’t there in the first place you </w:t>
-      </w:r>
-      <w:proofErr w:type="gramStart"/>
-      <w:r>
-        <w:rPr>
-          <w:lang w:val="en-US"/>
-        </w:rPr>
-        <w:t>have to</w:t>
-      </w:r>
-      <w:proofErr w:type="gramEnd"/>
-      <w:r>
-        <w:rPr>
-          <w:lang w:val="en-US"/>
-        </w:rPr>
-        <w:t xml:space="preserve"> wait until it shows up to take it.</w:t>
-      </w:r>
     </w:p>
     <w:p>
       <w:pPr>
         <w:spacing w:line="240" w:lineRule="auto"/>
         <w:rPr>
+          <w:rFonts w:ascii="Times New Roman" w:hAnsi="Times New Roman" w:cs="Times New Roman"/>
+          <w:sz w:val="24"/>
+          <w:szCs w:val="24"/>
           <w:lang w:val="en-US"/>
         </w:rPr>
       </w:pPr>
       <w:r>
         <w:rPr>
-          <w:lang w:val="en-US"/>
-        </w:rPr>
-        <w:t xml:space="preserve">The last solution fixes the problem of having someone greedily keeping the fruit pass. The solution is </w:t>
+          <w:rFonts w:ascii="Times New Roman" w:hAnsi="Times New Roman" w:cs="Times New Roman"/>
+          <w:sz w:val="24"/>
+          <w:szCs w:val="24"/>
+          <w:lang w:val="en-US"/>
+        </w:rPr>
+        <w:t>To make it clearer why t</w:t>
+      </w:r>
+      <w:r>
+        <w:rPr>
+          <w:rFonts w:ascii="Times New Roman" w:hAnsi="Times New Roman" w:cs="Times New Roman"/>
+          <w:sz w:val="24"/>
+          <w:szCs w:val="24"/>
+          <w:lang w:val="en-US"/>
+        </w:rPr>
+        <w:t xml:space="preserve">his rapid </w:t>
+      </w:r>
+      <w:r>
+        <w:rPr>
+          <w:rFonts w:ascii="Times New Roman" w:hAnsi="Times New Roman" w:cs="Times New Roman"/>
+          <w:sz w:val="24"/>
+          <w:szCs w:val="24"/>
+          <w:lang w:val="en-US"/>
+        </w:rPr>
+        <w:t xml:space="preserve">and random </w:t>
+      </w:r>
+      <w:r>
+        <w:rPr>
+          <w:rFonts w:ascii="Times New Roman" w:hAnsi="Times New Roman" w:cs="Times New Roman"/>
+          <w:sz w:val="24"/>
+          <w:szCs w:val="24"/>
+          <w:lang w:val="en-US"/>
+        </w:rPr>
+        <w:t>switching cause</w:t>
+      </w:r>
+      <w:r>
+        <w:rPr>
+          <w:rFonts w:ascii="Times New Roman" w:hAnsi="Times New Roman" w:cs="Times New Roman"/>
+          <w:sz w:val="24"/>
+          <w:szCs w:val="24"/>
+          <w:lang w:val="en-US"/>
+        </w:rPr>
+        <w:t>s</w:t>
+      </w:r>
+      <w:r>
+        <w:rPr>
+          <w:rFonts w:ascii="Times New Roman" w:hAnsi="Times New Roman" w:cs="Times New Roman"/>
+          <w:sz w:val="24"/>
+          <w:szCs w:val="24"/>
+          <w:lang w:val="en-US"/>
+        </w:rPr>
+        <w:t xml:space="preserve"> the critical section problem </w:t>
+      </w:r>
+      <w:r>
+        <w:rPr>
+          <w:rFonts w:ascii="Times New Roman" w:hAnsi="Times New Roman" w:cs="Times New Roman"/>
+          <w:sz w:val="24"/>
+          <w:szCs w:val="24"/>
+          <w:lang w:val="en-US"/>
+        </w:rPr>
+        <w:t>l</w:t>
+      </w:r>
+      <w:r>
+        <w:rPr>
+          <w:rFonts w:ascii="Times New Roman" w:hAnsi="Times New Roman" w:cs="Times New Roman"/>
+          <w:sz w:val="24"/>
+          <w:szCs w:val="24"/>
+          <w:lang w:val="en-US"/>
+        </w:rPr>
+        <w:t>et’s bring our analogy back</w:t>
+      </w:r>
+      <w:r>
+        <w:rPr>
+          <w:rFonts w:ascii="Times New Roman" w:hAnsi="Times New Roman" w:cs="Times New Roman"/>
+          <w:sz w:val="24"/>
+          <w:szCs w:val="24"/>
+          <w:lang w:val="en-US"/>
+        </w:rPr>
+        <w:t>. T</w:t>
+      </w:r>
+      <w:r>
+        <w:rPr>
+          <w:rFonts w:ascii="Times New Roman" w:hAnsi="Times New Roman" w:cs="Times New Roman"/>
+          <w:sz w:val="24"/>
+          <w:szCs w:val="24"/>
+          <w:lang w:val="en-US"/>
+        </w:rPr>
+        <w:t xml:space="preserve">his time both you and your mum are </w:t>
+      </w:r>
+      <w:r>
+        <w:rPr>
+          <w:rFonts w:ascii="Times New Roman" w:hAnsi="Times New Roman" w:cs="Times New Roman"/>
+          <w:sz w:val="24"/>
+          <w:szCs w:val="24"/>
+          <w:lang w:val="en-US"/>
+        </w:rPr>
+        <w:t xml:space="preserve">only allowed to move when you are being pointed at </w:t>
+      </w:r>
+      <w:r>
+        <w:rPr>
+          <w:rFonts w:ascii="Times New Roman" w:hAnsi="Times New Roman" w:cs="Times New Roman"/>
+          <w:sz w:val="24"/>
+          <w:szCs w:val="24"/>
+          <w:lang w:val="en-US"/>
+        </w:rPr>
+        <w:t>by a puppet master</w:t>
+      </w:r>
+      <w:r>
+        <w:rPr>
+          <w:rFonts w:ascii="Times New Roman" w:hAnsi="Times New Roman" w:cs="Times New Roman"/>
+          <w:sz w:val="24"/>
+          <w:szCs w:val="24"/>
+          <w:lang w:val="en-US"/>
+        </w:rPr>
+        <w:t xml:space="preserve">. </w:t>
+      </w:r>
+      <w:r>
+        <w:rPr>
+          <w:rFonts w:ascii="Times New Roman" w:hAnsi="Times New Roman" w:cs="Times New Roman"/>
+          <w:sz w:val="24"/>
+          <w:szCs w:val="24"/>
+          <w:lang w:val="en-US"/>
+        </w:rPr>
+        <w:t xml:space="preserve">The puppet master knows you want to take fruit from the </w:t>
+      </w:r>
+      <w:r>
+        <w:rPr>
+          <w:rFonts w:ascii="Times New Roman" w:hAnsi="Times New Roman" w:cs="Times New Roman"/>
+          <w:sz w:val="24"/>
+          <w:szCs w:val="24"/>
+          <w:lang w:val="en-US"/>
+        </w:rPr>
+        <w:t>bowl,</w:t>
+      </w:r>
+      <w:r>
+        <w:rPr>
+          <w:rFonts w:ascii="Times New Roman" w:hAnsi="Times New Roman" w:cs="Times New Roman"/>
+          <w:sz w:val="24"/>
+          <w:szCs w:val="24"/>
+          <w:lang w:val="en-US"/>
+        </w:rPr>
+        <w:t xml:space="preserve"> and they also know your mum wants to switch the fruit. </w:t>
+      </w:r>
+      <w:r>
+        <w:rPr>
+          <w:rFonts w:ascii="Times New Roman" w:hAnsi="Times New Roman" w:cs="Times New Roman"/>
+          <w:sz w:val="24"/>
+          <w:szCs w:val="24"/>
+          <w:lang w:val="en-US"/>
+        </w:rPr>
+        <w:t xml:space="preserve">The puppet master would switch </w:t>
+      </w:r>
+      <w:r>
+        <w:rPr>
+          <w:rFonts w:ascii="Times New Roman" w:hAnsi="Times New Roman" w:cs="Times New Roman"/>
+          <w:sz w:val="24"/>
+          <w:szCs w:val="24"/>
+          <w:lang w:val="en-US"/>
+        </w:rPr>
+        <w:t>who they were pointing to</w:t>
+      </w:r>
+      <w:r>
+        <w:rPr>
+          <w:rFonts w:ascii="Times New Roman" w:hAnsi="Times New Roman" w:cs="Times New Roman"/>
+          <w:sz w:val="24"/>
+          <w:szCs w:val="24"/>
+          <w:lang w:val="en-US"/>
+        </w:rPr>
+        <w:t xml:space="preserve"> at random times</w:t>
+      </w:r>
+      <w:r>
+        <w:rPr>
+          <w:rFonts w:ascii="Times New Roman" w:hAnsi="Times New Roman" w:cs="Times New Roman"/>
+          <w:sz w:val="24"/>
+          <w:szCs w:val="24"/>
+          <w:lang w:val="en-US"/>
+        </w:rPr>
+        <w:t xml:space="preserve">. When </w:t>
+      </w:r>
+      <w:r>
+        <w:rPr>
+          <w:rFonts w:ascii="Times New Roman" w:hAnsi="Times New Roman" w:cs="Times New Roman"/>
+          <w:sz w:val="24"/>
+          <w:szCs w:val="24"/>
+          <w:lang w:val="en-US"/>
+        </w:rPr>
+        <w:t>pointing at</w:t>
+      </w:r>
+      <w:r>
+        <w:rPr>
+          <w:rFonts w:ascii="Times New Roman" w:hAnsi="Times New Roman" w:cs="Times New Roman"/>
+          <w:sz w:val="24"/>
+          <w:szCs w:val="24"/>
+          <w:lang w:val="en-US"/>
+        </w:rPr>
+        <w:t xml:space="preserve"> you</w:t>
+      </w:r>
+      <w:r>
+        <w:rPr>
+          <w:rFonts w:ascii="Times New Roman" w:hAnsi="Times New Roman" w:cs="Times New Roman"/>
+          <w:sz w:val="24"/>
+          <w:szCs w:val="24"/>
+          <w:lang w:val="en-US"/>
+        </w:rPr>
+        <w:t>,</w:t>
+      </w:r>
+      <w:r>
+        <w:rPr>
+          <w:rFonts w:ascii="Times New Roman" w:hAnsi="Times New Roman" w:cs="Times New Roman"/>
+          <w:sz w:val="24"/>
+          <w:szCs w:val="24"/>
+          <w:lang w:val="en-US"/>
+        </w:rPr>
+        <w:t xml:space="preserve"> you </w:t>
+      </w:r>
+      <w:r>
+        <w:rPr>
+          <w:rFonts w:ascii="Times New Roman" w:hAnsi="Times New Roman" w:cs="Times New Roman"/>
+          <w:sz w:val="24"/>
+          <w:szCs w:val="24"/>
+          <w:lang w:val="en-US"/>
+        </w:rPr>
+        <w:t xml:space="preserve">can </w:t>
+      </w:r>
+      <w:r>
+        <w:rPr>
+          <w:rFonts w:ascii="Times New Roman" w:hAnsi="Times New Roman" w:cs="Times New Roman"/>
+          <w:sz w:val="24"/>
+          <w:szCs w:val="24"/>
+          <w:lang w:val="en-US"/>
+        </w:rPr>
+        <w:t xml:space="preserve">grab </w:t>
       </w:r>
       <w:proofErr w:type="gramStart"/>
       <w:r>
         <w:rPr>
-          <w:lang w:val="en-US"/>
-        </w:rPr>
-        <w:t>getting</w:t>
+          <w:rFonts w:ascii="Times New Roman" w:hAnsi="Times New Roman" w:cs="Times New Roman"/>
+          <w:sz w:val="24"/>
+          <w:szCs w:val="24"/>
+          <w:lang w:val="en-US"/>
+        </w:rPr>
+        <w:t>a</w:t>
       </w:r>
       <w:proofErr w:type="gramEnd"/>
       <w:r>
         <w:rPr>
-          <w:lang w:val="en-US"/>
-        </w:rPr>
-        <w:t xml:space="preserve"> a butler.</w:t>
-      </w:r>
-      <w:r>
-        <w:rPr>
-          <w:lang w:val="en-US"/>
-        </w:rPr>
-        <w:t xml:space="preserve"> The butler is the only person allowed to interact with the fruit.</w:t>
-      </w:r>
-      <w:r>
-        <w:rPr>
-          <w:lang w:val="en-US"/>
-        </w:rPr>
-        <w:t xml:space="preserve"> Instead of interacting with the fruit yourself you ask the butler to get your fruit. The other person also asks the butler to swap the fruit. Since there is only one </w:t>
+          <w:rFonts w:ascii="Times New Roman" w:hAnsi="Times New Roman" w:cs="Times New Roman"/>
+          <w:sz w:val="24"/>
+          <w:szCs w:val="24"/>
+          <w:lang w:val="en-US"/>
+        </w:rPr>
+        <w:t xml:space="preserve"> fruit. When they are </w:t>
+      </w:r>
+      <w:r>
+        <w:rPr>
+          <w:rFonts w:ascii="Times New Roman" w:hAnsi="Times New Roman" w:cs="Times New Roman"/>
+          <w:sz w:val="24"/>
+          <w:szCs w:val="24"/>
+          <w:lang w:val="en-US"/>
+        </w:rPr>
+        <w:t>pointing at</w:t>
+      </w:r>
+      <w:r>
+        <w:rPr>
+          <w:rFonts w:ascii="Times New Roman" w:hAnsi="Times New Roman" w:cs="Times New Roman"/>
+          <w:sz w:val="24"/>
+          <w:szCs w:val="24"/>
+          <w:lang w:val="en-US"/>
+        </w:rPr>
+        <w:t xml:space="preserve"> </w:t>
+      </w:r>
+      <w:r>
+        <w:rPr>
+          <w:rFonts w:ascii="Times New Roman" w:hAnsi="Times New Roman" w:cs="Times New Roman"/>
+          <w:sz w:val="24"/>
+          <w:szCs w:val="24"/>
+          <w:lang w:val="en-US"/>
+        </w:rPr>
+        <w:t xml:space="preserve">your mum, </w:t>
+      </w:r>
+      <w:r>
+        <w:rPr>
+          <w:rFonts w:ascii="Times New Roman" w:hAnsi="Times New Roman" w:cs="Times New Roman"/>
+          <w:sz w:val="24"/>
+          <w:szCs w:val="24"/>
+          <w:lang w:val="en-US"/>
+        </w:rPr>
+        <w:t>she can</w:t>
+      </w:r>
+      <w:r>
+        <w:rPr>
+          <w:rFonts w:ascii="Times New Roman" w:hAnsi="Times New Roman" w:cs="Times New Roman"/>
+          <w:sz w:val="24"/>
+          <w:szCs w:val="24"/>
+          <w:lang w:val="en-US"/>
+        </w:rPr>
+        <w:t xml:space="preserve"> switch the fruit. This works well until the random switch happens as you </w:t>
+      </w:r>
+      <w:r>
+        <w:rPr>
+          <w:rFonts w:ascii="Times New Roman" w:hAnsi="Times New Roman" w:cs="Times New Roman"/>
+          <w:sz w:val="24"/>
+          <w:szCs w:val="24"/>
+          <w:lang w:val="en-US"/>
+        </w:rPr>
+        <w:t xml:space="preserve">are about to grab </w:t>
       </w:r>
       <w:proofErr w:type="gramStart"/>
       <w:r>
         <w:rPr>
-          <w:lang w:val="en-US"/>
-        </w:rPr>
-        <w:t>butler</w:t>
+          <w:rFonts w:ascii="Times New Roman" w:hAnsi="Times New Roman" w:cs="Times New Roman"/>
+          <w:sz w:val="24"/>
+          <w:szCs w:val="24"/>
+          <w:lang w:val="en-US"/>
+        </w:rPr>
+        <w:t>a</w:t>
       </w:r>
       <w:proofErr w:type="gramEnd"/>
       <w:r>
         <w:rPr>
-          <w:lang w:val="en-US"/>
-        </w:rPr>
-        <w:t xml:space="preserve"> he can’t do both at once. If you show up and the butler is already doing </w:t>
-      </w:r>
-      <w:proofErr w:type="gramStart"/>
-      <w:r>
-        <w:rPr>
-          <w:lang w:val="en-US"/>
-        </w:rPr>
-        <w:t>something</w:t>
-      </w:r>
-      <w:proofErr w:type="gramEnd"/>
-      <w:r>
-        <w:rPr>
-          <w:lang w:val="en-US"/>
-        </w:rPr>
-        <w:t xml:space="preserve"> you’ll have to wait until they are not. Also</w:t>
-      </w:r>
-      <w:r>
-        <w:rPr>
-          <w:lang w:val="en-US"/>
-        </w:rPr>
-        <w:t>,</w:t>
-      </w:r>
-      <w:r>
-        <w:rPr>
-          <w:lang w:val="en-US"/>
-        </w:rPr>
-        <w:t xml:space="preserve"> while the butler is interacting with the fruit for </w:t>
-      </w:r>
-      <w:proofErr w:type="gramStart"/>
-      <w:r>
-        <w:rPr>
-          <w:lang w:val="en-US"/>
-        </w:rPr>
-        <w:t>you</w:t>
-      </w:r>
-      <w:proofErr w:type="gramEnd"/>
-      <w:r>
-        <w:rPr>
-          <w:lang w:val="en-US"/>
-        </w:rPr>
-        <w:t xml:space="preserve"> you’ll have to wait until </w:t>
-      </w:r>
-      <w:r>
-        <w:rPr>
-          <w:lang w:val="en-US"/>
-        </w:rPr>
-        <w:t>they says the task is done. In this analogy the butler is a server or monitor and the people are programs.</w:t>
+          <w:rFonts w:ascii="Times New Roman" w:hAnsi="Times New Roman" w:cs="Times New Roman"/>
+          <w:sz w:val="24"/>
+          <w:szCs w:val="24"/>
+          <w:lang w:val="en-US"/>
+        </w:rPr>
+        <w:t xml:space="preserve"> fruit. Leading to the problem described at the start.</w:t>
+      </w:r>
+      <w:r>
+        <w:rPr>
+          <w:rFonts w:ascii="Times New Roman" w:hAnsi="Times New Roman" w:cs="Times New Roman"/>
+          <w:sz w:val="24"/>
+          <w:szCs w:val="24"/>
+          <w:lang w:val="en-US"/>
+        </w:rPr>
+        <w:t xml:space="preserve"> You expect an apple but get an orange.</w:t>
       </w:r>
     </w:p>
     <w:p>
       <w:pPr>
         <w:spacing w:line="240" w:lineRule="auto"/>
         <w:rPr>
+          <w:rFonts w:ascii="Times New Roman" w:hAnsi="Times New Roman" w:cs="Times New Roman"/>
+          <w:sz w:val="24"/>
+          <w:szCs w:val="24"/>
           <w:lang w:val="en-US"/>
         </w:rPr>
       </w:pPr>
       <w:r>
         <w:rPr>
-          <w:lang w:val="en-US"/>
-        </w:rPr>
-        <w:t xml:space="preserve">The critical section problem happens when two programs want to access the same data at the same time. There are lots of ways to solve things and it is a really big thing programers now days </w:t>
+          <w:rFonts w:ascii="Times New Roman" w:hAnsi="Times New Roman" w:cs="Times New Roman"/>
+          <w:sz w:val="24"/>
+          <w:szCs w:val="24"/>
+          <w:lang w:val="en-US"/>
+        </w:rPr>
+        <w:t>So how do we fix this? The first answer is</w:t>
+      </w:r>
+      <w:r>
+        <w:rPr>
+          <w:rFonts w:ascii="Times New Roman" w:hAnsi="Times New Roman" w:cs="Times New Roman"/>
+          <w:sz w:val="24"/>
+          <w:szCs w:val="24"/>
+          <w:lang w:val="en-US"/>
+        </w:rPr>
+        <w:t xml:space="preserve"> to</w:t>
+      </w:r>
+      <w:r>
+        <w:rPr>
+          <w:rFonts w:ascii="Times New Roman" w:hAnsi="Times New Roman" w:cs="Times New Roman"/>
+          <w:sz w:val="24"/>
+          <w:szCs w:val="24"/>
+          <w:lang w:val="en-US"/>
+        </w:rPr>
+        <w:t xml:space="preserve"> take </w:t>
+      </w:r>
+      <w:r>
+        <w:rPr>
+          <w:rFonts w:ascii="Times New Roman" w:hAnsi="Times New Roman" w:cs="Times New Roman"/>
+          <w:sz w:val="24"/>
+          <w:szCs w:val="24"/>
+          <w:lang w:val="en-US"/>
+        </w:rPr>
+        <w:t>the</w:t>
+      </w:r>
+      <w:r>
+        <w:rPr>
+          <w:rFonts w:ascii="Times New Roman" w:hAnsi="Times New Roman" w:cs="Times New Roman"/>
+          <w:sz w:val="24"/>
+          <w:szCs w:val="24"/>
+          <w:lang w:val="en-US"/>
+        </w:rPr>
+        <w:t xml:space="preserve"> fruit </w:t>
       </w:r>
       <w:proofErr w:type="gramStart"/>
       <w:r>
         <w:rPr>
-          <w:lang w:val="en-US"/>
-        </w:rPr>
-        <w:t>have to</w:t>
+          <w:rFonts w:ascii="Times New Roman" w:hAnsi="Times New Roman" w:cs="Times New Roman"/>
+          <w:sz w:val="24"/>
+          <w:szCs w:val="24"/>
+          <w:lang w:val="en-US"/>
+        </w:rPr>
+        <w:t>really fast</w:t>
       </w:r>
       <w:proofErr w:type="gramEnd"/>
       <w:r>
         <w:rPr>
-          <w:lang w:val="en-US"/>
-        </w:rPr>
-        <w:t xml:space="preserve"> think about because lots of language let programers do multiple things at the same time.</w:t>
-      </w:r>
-      <w:r>
-        <w:rPr>
+          <w:rFonts w:ascii="Times New Roman" w:hAnsi="Times New Roman" w:cs="Times New Roman"/>
+          <w:sz w:val="24"/>
+          <w:szCs w:val="24"/>
+          <w:lang w:val="en-US"/>
+        </w:rPr>
+        <w:t xml:space="preserve">. Computers can only run one basic </w:t>
+      </w:r>
+      <w:r>
+        <w:rPr>
+          <w:rFonts w:ascii="Times New Roman" w:hAnsi="Times New Roman" w:cs="Times New Roman"/>
+          <w:sz w:val="24"/>
+          <w:szCs w:val="24"/>
+          <w:lang w:val="en-US"/>
+        </w:rPr>
+        <w:t>action at a time</w:t>
+      </w:r>
+      <w:r>
+        <w:rPr>
+          <w:rFonts w:ascii="Times New Roman" w:hAnsi="Times New Roman" w:cs="Times New Roman"/>
+          <w:sz w:val="24"/>
+          <w:szCs w:val="24"/>
+          <w:lang w:val="en-US"/>
+        </w:rPr>
+        <w:t xml:space="preserve">, so if </w:t>
+      </w:r>
+      <w:r>
+        <w:rPr>
+          <w:rFonts w:ascii="Times New Roman" w:hAnsi="Times New Roman" w:cs="Times New Roman"/>
+          <w:sz w:val="24"/>
+          <w:szCs w:val="24"/>
+          <w:lang w:val="en-US"/>
+        </w:rPr>
+        <w:t>“</w:t>
+      </w:r>
+      <w:r>
+        <w:rPr>
+          <w:rFonts w:ascii="Times New Roman" w:hAnsi="Times New Roman" w:cs="Times New Roman"/>
+          <w:sz w:val="24"/>
+          <w:szCs w:val="24"/>
+          <w:lang w:val="en-US"/>
+        </w:rPr>
+        <w:t>take fruit</w:t>
+      </w:r>
+      <w:r>
+        <w:rPr>
+          <w:rFonts w:ascii="Times New Roman" w:hAnsi="Times New Roman" w:cs="Times New Roman"/>
+          <w:sz w:val="24"/>
+          <w:szCs w:val="24"/>
+          <w:lang w:val="en-US"/>
+        </w:rPr>
+        <w:t>”</w:t>
+      </w:r>
+      <w:r>
+        <w:rPr>
+          <w:rFonts w:ascii="Times New Roman" w:hAnsi="Times New Roman" w:cs="Times New Roman"/>
+          <w:sz w:val="24"/>
+          <w:szCs w:val="24"/>
+          <w:lang w:val="en-US"/>
+        </w:rPr>
+        <w:t xml:space="preserve"> </w:t>
+      </w:r>
+      <w:r>
+        <w:rPr>
+          <w:rFonts w:ascii="Times New Roman" w:hAnsi="Times New Roman" w:cs="Times New Roman"/>
+          <w:sz w:val="24"/>
+          <w:szCs w:val="24"/>
+          <w:lang w:val="en-US"/>
+        </w:rPr>
+        <w:t>were</w:t>
+      </w:r>
+      <w:r>
+        <w:rPr>
+          <w:rFonts w:ascii="Times New Roman" w:hAnsi="Times New Roman" w:cs="Times New Roman"/>
+          <w:sz w:val="24"/>
+          <w:szCs w:val="24"/>
+          <w:lang w:val="en-US"/>
+        </w:rPr>
+        <w:t xml:space="preserve"> </w:t>
+      </w:r>
+      <w:r>
+        <w:rPr>
+          <w:rFonts w:ascii="Times New Roman" w:hAnsi="Times New Roman" w:cs="Times New Roman"/>
+          <w:sz w:val="24"/>
+          <w:szCs w:val="24"/>
+          <w:lang w:val="en-US"/>
+        </w:rPr>
+        <w:t>a basic action</w:t>
+      </w:r>
+      <w:r>
+        <w:rPr>
+          <w:rFonts w:ascii="Times New Roman" w:hAnsi="Times New Roman" w:cs="Times New Roman"/>
+          <w:sz w:val="24"/>
+          <w:szCs w:val="24"/>
+          <w:lang w:val="en-US"/>
+        </w:rPr>
+        <w:t xml:space="preserve"> </w:t>
+      </w:r>
+      <w:r>
+        <w:rPr>
+          <w:rFonts w:ascii="Times New Roman" w:hAnsi="Times New Roman" w:cs="Times New Roman"/>
+          <w:sz w:val="24"/>
+          <w:szCs w:val="24"/>
+          <w:lang w:val="en-US"/>
+        </w:rPr>
+        <w:t>the switching would not be able to happen during the action</w:t>
+      </w:r>
+      <w:r>
+        <w:rPr>
+          <w:rFonts w:ascii="Times New Roman" w:hAnsi="Times New Roman" w:cs="Times New Roman"/>
+          <w:sz w:val="24"/>
+          <w:szCs w:val="24"/>
+          <w:lang w:val="en-US"/>
+        </w:rPr>
+        <w:t xml:space="preserve">. Unfortunately taking </w:t>
+      </w:r>
+      <w:proofErr w:type="gramStart"/>
+      <w:r>
+        <w:rPr>
+          <w:rFonts w:ascii="Times New Roman" w:hAnsi="Times New Roman" w:cs="Times New Roman"/>
+          <w:sz w:val="24"/>
+          <w:szCs w:val="24"/>
+          <w:lang w:val="en-US"/>
+        </w:rPr>
+        <w:t>a</w:t>
+      </w:r>
+      <w:proofErr w:type="gramEnd"/>
+      <w:r>
+        <w:rPr>
+          <w:rFonts w:ascii="Times New Roman" w:hAnsi="Times New Roman" w:cs="Times New Roman"/>
+          <w:sz w:val="24"/>
+          <w:szCs w:val="24"/>
+          <w:lang w:val="en-US"/>
+        </w:rPr>
+        <w:t xml:space="preserve"> fruit </w:t>
+      </w:r>
+      <w:r>
+        <w:rPr>
+          <w:rFonts w:ascii="Times New Roman" w:hAnsi="Times New Roman" w:cs="Times New Roman"/>
+          <w:sz w:val="24"/>
+          <w:szCs w:val="24"/>
+          <w:lang w:val="en-US"/>
+        </w:rPr>
+        <w:t>is</w:t>
+      </w:r>
+      <w:r>
+        <w:rPr>
+          <w:rFonts w:ascii="Times New Roman" w:hAnsi="Times New Roman" w:cs="Times New Roman"/>
+          <w:sz w:val="24"/>
+          <w:szCs w:val="24"/>
+          <w:lang w:val="en-US"/>
+        </w:rPr>
+        <w:t xml:space="preserve"> complicated, you have to move your arm, grab the fruit with your hand and then pick it up. That is a lot of steps. So </w:t>
+      </w:r>
+      <w:r>
+        <w:rPr>
+          <w:rFonts w:ascii="Times New Roman" w:hAnsi="Times New Roman" w:cs="Times New Roman"/>
+          <w:sz w:val="24"/>
+          <w:szCs w:val="24"/>
+          <w:lang w:val="en-US"/>
+        </w:rPr>
+        <w:t>unfortunately,</w:t>
+      </w:r>
+      <w:r>
+        <w:rPr>
+          <w:rFonts w:ascii="Times New Roman" w:hAnsi="Times New Roman" w:cs="Times New Roman"/>
+          <w:sz w:val="24"/>
+          <w:szCs w:val="24"/>
+          <w:lang w:val="en-US"/>
+        </w:rPr>
+        <w:t xml:space="preserve"> most </w:t>
+      </w:r>
+      <w:r>
+        <w:rPr>
+          <w:rFonts w:ascii="Times New Roman" w:hAnsi="Times New Roman" w:cs="Times New Roman"/>
+          <w:sz w:val="24"/>
+          <w:szCs w:val="24"/>
+          <w:lang w:val="en-US"/>
+        </w:rPr>
+        <w:t>tasks</w:t>
+      </w:r>
+      <w:r>
+        <w:rPr>
+          <w:rFonts w:ascii="Times New Roman" w:hAnsi="Times New Roman" w:cs="Times New Roman"/>
+          <w:sz w:val="24"/>
+          <w:szCs w:val="24"/>
+          <w:lang w:val="en-US"/>
+        </w:rPr>
+        <w:t xml:space="preserve"> can’t be done in a single basic action on a computer.</w:t>
+      </w:r>
+      <w:r>
+        <w:rPr>
+          <w:rFonts w:ascii="Times New Roman" w:hAnsi="Times New Roman" w:cs="Times New Roman"/>
+          <w:sz w:val="24"/>
+          <w:szCs w:val="24"/>
+          <w:lang w:val="en-US"/>
+        </w:rPr>
+        <w:t xml:space="preserve"> Making this solution impractical.</w:t>
+      </w:r>
+    </w:p>
+    <w:p>
+      <w:pPr>
+        <w:spacing w:line="240" w:lineRule="auto"/>
+        <w:rPr>
+          <w:rFonts w:ascii="Times New Roman" w:hAnsi="Times New Roman" w:cs="Times New Roman"/>
+          <w:sz w:val="24"/>
+          <w:szCs w:val="24"/>
+          <w:lang w:val="en-US"/>
+        </w:rPr>
+      </w:pPr>
+      <w:r>
+        <w:rPr>
+          <w:rFonts w:ascii="Times New Roman" w:hAnsi="Times New Roman" w:cs="Times New Roman"/>
+          <w:sz w:val="24"/>
+          <w:szCs w:val="24"/>
+          <w:lang w:val="en-US"/>
+        </w:rPr>
+        <w:t>The second answer</w:t>
+      </w:r>
+      <w:r>
+        <w:rPr>
+          <w:rFonts w:ascii="Times New Roman" w:hAnsi="Times New Roman" w:cs="Times New Roman"/>
+          <w:sz w:val="24"/>
+          <w:szCs w:val="24"/>
+          <w:lang w:val="en-US"/>
+        </w:rPr>
+        <w:t>, that</w:t>
+      </w:r>
+      <w:r>
+        <w:rPr>
+          <w:rFonts w:ascii="Times New Roman" w:hAnsi="Times New Roman" w:cs="Times New Roman"/>
+          <w:sz w:val="24"/>
+          <w:szCs w:val="24"/>
+          <w:lang w:val="en-US"/>
+        </w:rPr>
+        <w:t xml:space="preserve"> is more useful, is a fruit pass</w:t>
+      </w:r>
+      <w:r>
+        <w:rPr>
+          <w:rFonts w:ascii="Times New Roman" w:hAnsi="Times New Roman" w:cs="Times New Roman"/>
+          <w:sz w:val="24"/>
+          <w:szCs w:val="24"/>
+          <w:lang w:val="en-US"/>
+        </w:rPr>
+        <w:t>.</w:t>
+      </w:r>
+      <w:r>
+        <w:rPr>
+          <w:rFonts w:ascii="Times New Roman" w:hAnsi="Times New Roman" w:cs="Times New Roman"/>
+          <w:sz w:val="24"/>
+          <w:szCs w:val="24"/>
+          <w:lang w:val="en-US"/>
+        </w:rPr>
+        <w:t xml:space="preserve"> </w:t>
+      </w:r>
+      <w:r>
+        <w:rPr>
+          <w:rFonts w:ascii="Times New Roman" w:hAnsi="Times New Roman" w:cs="Times New Roman"/>
+          <w:sz w:val="24"/>
+          <w:szCs w:val="24"/>
+          <w:lang w:val="en-US"/>
+        </w:rPr>
+        <w:t>T</w:t>
+      </w:r>
+      <w:r>
+        <w:rPr>
+          <w:rFonts w:ascii="Times New Roman" w:hAnsi="Times New Roman" w:cs="Times New Roman"/>
+          <w:sz w:val="24"/>
+          <w:szCs w:val="24"/>
+          <w:lang w:val="en-US"/>
+        </w:rPr>
+        <w:t>his</w:t>
+      </w:r>
+      <w:r>
+        <w:rPr>
+          <w:rFonts w:ascii="Times New Roman" w:hAnsi="Times New Roman" w:cs="Times New Roman"/>
+          <w:sz w:val="24"/>
+          <w:szCs w:val="24"/>
+          <w:lang w:val="en-US"/>
+        </w:rPr>
+        <w:t xml:space="preserve"> fruit</w:t>
+      </w:r>
+      <w:r>
+        <w:rPr>
+          <w:rFonts w:ascii="Times New Roman" w:hAnsi="Times New Roman" w:cs="Times New Roman"/>
+          <w:sz w:val="24"/>
+          <w:szCs w:val="24"/>
+          <w:lang w:val="en-US"/>
+        </w:rPr>
+        <w:t xml:space="preserve"> pass lets you interact with the fruit. Importantly, </w:t>
+      </w:r>
+      <w:r>
+        <w:rPr>
+          <w:rFonts w:ascii="Times New Roman" w:hAnsi="Times New Roman" w:cs="Times New Roman"/>
+          <w:sz w:val="24"/>
+          <w:szCs w:val="24"/>
+          <w:lang w:val="en-US"/>
+        </w:rPr>
+        <w:t>getting</w:t>
+      </w:r>
+      <w:r>
+        <w:rPr>
+          <w:rFonts w:ascii="Times New Roman" w:hAnsi="Times New Roman" w:cs="Times New Roman"/>
+          <w:sz w:val="24"/>
+          <w:szCs w:val="24"/>
+          <w:lang w:val="en-US"/>
+        </w:rPr>
+        <w:t xml:space="preserve"> the fruit pass is </w:t>
+      </w:r>
+      <w:proofErr w:type="gramStart"/>
+      <w:r>
+        <w:rPr>
+          <w:rFonts w:ascii="Times New Roman" w:hAnsi="Times New Roman" w:cs="Times New Roman"/>
+          <w:sz w:val="24"/>
+          <w:szCs w:val="24"/>
+          <w:lang w:val="en-US"/>
+        </w:rPr>
+        <w:t>really fast</w:t>
+      </w:r>
+      <w:proofErr w:type="gramEnd"/>
+      <w:r>
+        <w:rPr>
+          <w:rFonts w:ascii="Times New Roman" w:hAnsi="Times New Roman" w:cs="Times New Roman"/>
+          <w:sz w:val="24"/>
+          <w:szCs w:val="24"/>
+          <w:lang w:val="en-US"/>
+        </w:rPr>
+        <w:t>,</w:t>
+      </w:r>
+      <w:r>
+        <w:rPr>
+          <w:rFonts w:ascii="Times New Roman" w:hAnsi="Times New Roman" w:cs="Times New Roman"/>
+          <w:sz w:val="24"/>
+          <w:szCs w:val="24"/>
+          <w:lang w:val="en-US"/>
+        </w:rPr>
+        <w:t xml:space="preserve"> and only takes one basic action,</w:t>
+      </w:r>
+      <w:r>
+        <w:rPr>
+          <w:rFonts w:ascii="Times New Roman" w:hAnsi="Times New Roman" w:cs="Times New Roman"/>
+          <w:sz w:val="24"/>
+          <w:szCs w:val="24"/>
+          <w:lang w:val="en-US"/>
+        </w:rPr>
+        <w:t xml:space="preserve"> the first method. </w:t>
+      </w:r>
+      <w:r>
+        <w:rPr>
+          <w:rFonts w:ascii="Times New Roman" w:hAnsi="Times New Roman" w:cs="Times New Roman"/>
+          <w:sz w:val="24"/>
+          <w:szCs w:val="24"/>
+          <w:lang w:val="en-US"/>
+        </w:rPr>
+        <w:t>This special basic action was implemented because</w:t>
+      </w:r>
+      <w:r>
+        <w:rPr>
+          <w:rFonts w:ascii="Times New Roman" w:hAnsi="Times New Roman" w:cs="Times New Roman"/>
+          <w:sz w:val="24"/>
+          <w:szCs w:val="24"/>
+          <w:lang w:val="en-US"/>
+        </w:rPr>
+        <w:t xml:space="preserve"> </w:t>
+      </w:r>
+      <w:r>
+        <w:rPr>
+          <w:rFonts w:ascii="Times New Roman" w:hAnsi="Times New Roman" w:cs="Times New Roman"/>
+          <w:sz w:val="24"/>
+          <w:szCs w:val="24"/>
+          <w:lang w:val="en-US"/>
+        </w:rPr>
+        <w:t>computers</w:t>
+      </w:r>
+      <w:r>
+        <w:rPr>
+          <w:rFonts w:ascii="Times New Roman" w:hAnsi="Times New Roman" w:cs="Times New Roman"/>
+          <w:sz w:val="24"/>
+          <w:szCs w:val="24"/>
+          <w:lang w:val="en-US"/>
+        </w:rPr>
+        <w:t xml:space="preserve"> processes</w:t>
+      </w:r>
+      <w:r>
+        <w:rPr>
+          <w:rFonts w:ascii="Times New Roman" w:hAnsi="Times New Roman" w:cs="Times New Roman"/>
+          <w:sz w:val="24"/>
+          <w:szCs w:val="24"/>
+          <w:lang w:val="en-US"/>
+        </w:rPr>
+        <w:t xml:space="preserve"> were </w:t>
+      </w:r>
+      <w:r>
+        <w:rPr>
+          <w:rFonts w:ascii="Times New Roman" w:hAnsi="Times New Roman" w:cs="Times New Roman"/>
+          <w:sz w:val="24"/>
+          <w:szCs w:val="24"/>
+          <w:lang w:val="en-US"/>
+        </w:rPr>
+        <w:t>struggling</w:t>
+      </w:r>
+      <w:r>
+        <w:rPr>
+          <w:rFonts w:ascii="Times New Roman" w:hAnsi="Times New Roman" w:cs="Times New Roman"/>
+          <w:sz w:val="24"/>
+          <w:szCs w:val="24"/>
+          <w:lang w:val="en-US"/>
+        </w:rPr>
+        <w:t xml:space="preserve"> with </w:t>
+      </w:r>
+      <w:r>
+        <w:rPr>
+          <w:rFonts w:ascii="Times New Roman" w:hAnsi="Times New Roman" w:cs="Times New Roman"/>
+          <w:sz w:val="24"/>
+          <w:szCs w:val="24"/>
+          <w:lang w:val="en-US"/>
+        </w:rPr>
+        <w:t xml:space="preserve">the </w:t>
+      </w:r>
+      <w:r>
+        <w:rPr>
+          <w:rFonts w:ascii="Times New Roman" w:hAnsi="Times New Roman" w:cs="Times New Roman"/>
+          <w:sz w:val="24"/>
+          <w:szCs w:val="24"/>
+          <w:lang w:val="en-US"/>
+        </w:rPr>
+        <w:t>critical section</w:t>
+      </w:r>
+      <w:r>
+        <w:rPr>
+          <w:rFonts w:ascii="Times New Roman" w:hAnsi="Times New Roman" w:cs="Times New Roman"/>
+          <w:sz w:val="24"/>
+          <w:szCs w:val="24"/>
+          <w:lang w:val="en-US"/>
+        </w:rPr>
+        <w:t>s</w:t>
+      </w:r>
+      <w:r>
+        <w:rPr>
+          <w:rFonts w:ascii="Times New Roman" w:hAnsi="Times New Roman" w:cs="Times New Roman"/>
+          <w:sz w:val="24"/>
+          <w:szCs w:val="24"/>
+          <w:lang w:val="en-US"/>
+        </w:rPr>
+        <w:t xml:space="preserve"> </w:t>
+      </w:r>
+      <w:r>
+        <w:rPr>
+          <w:rFonts w:ascii="Times New Roman" w:hAnsi="Times New Roman" w:cs="Times New Roman"/>
+          <w:sz w:val="24"/>
+          <w:szCs w:val="24"/>
+          <w:lang w:val="en-US"/>
+        </w:rPr>
+        <w:t>problem</w:t>
+      </w:r>
+      <w:r>
+        <w:rPr>
+          <w:rFonts w:ascii="Times New Roman" w:hAnsi="Times New Roman" w:cs="Times New Roman"/>
+          <w:sz w:val="24"/>
+          <w:szCs w:val="24"/>
+          <w:lang w:val="en-US"/>
+        </w:rPr>
+        <w:t>. So how does the fruit pass work. The first thing you do when you want to interact with the fruit is grab the fruit pass</w:t>
+      </w:r>
+      <w:r>
+        <w:rPr>
+          <w:rFonts w:ascii="Times New Roman" w:hAnsi="Times New Roman" w:cs="Times New Roman"/>
+          <w:sz w:val="24"/>
+          <w:szCs w:val="24"/>
+          <w:lang w:val="en-US"/>
+        </w:rPr>
+        <w:t xml:space="preserve"> </w:t>
+      </w:r>
+      <w:r>
+        <w:rPr>
+          <w:rFonts w:ascii="Times New Roman" w:hAnsi="Times New Roman" w:cs="Times New Roman"/>
+          <w:sz w:val="24"/>
+          <w:szCs w:val="24"/>
+          <w:lang w:val="en-US"/>
+        </w:rPr>
+        <w:t>or th</w:t>
+      </w:r>
+      <w:r>
+        <w:rPr>
+          <w:rFonts w:ascii="Times New Roman" w:hAnsi="Times New Roman" w:cs="Times New Roman"/>
+          <w:sz w:val="24"/>
+          <w:szCs w:val="24"/>
+          <w:lang w:val="en-US"/>
+        </w:rPr>
+        <w:t>is fix doesn’t work</w:t>
+      </w:r>
+      <w:r>
+        <w:rPr>
+          <w:rFonts w:ascii="Times New Roman" w:hAnsi="Times New Roman" w:cs="Times New Roman"/>
+          <w:sz w:val="24"/>
+          <w:szCs w:val="24"/>
+          <w:lang w:val="en-US"/>
+        </w:rPr>
+        <w:t xml:space="preserve">. Then once you have the fruit pass you can interact with the fruit, grab a fruit or change the fruit. Once you are done interacting with the fruit put the fruit pass back or you are hogging the fruit pass and no one else can interact with the fruit. </w:t>
+      </w:r>
+      <w:r>
+        <w:rPr>
+          <w:rFonts w:ascii="Times New Roman" w:hAnsi="Times New Roman" w:cs="Times New Roman"/>
+          <w:sz w:val="24"/>
+          <w:szCs w:val="24"/>
+          <w:lang w:val="en-US"/>
+        </w:rPr>
+        <w:lastRenderedPageBreak/>
+        <w:t xml:space="preserve">If the fruit pass wasn’t there in the first place you </w:t>
+      </w:r>
+      <w:r>
+        <w:rPr>
+          <w:rFonts w:ascii="Times New Roman" w:hAnsi="Times New Roman" w:cs="Times New Roman"/>
+          <w:sz w:val="24"/>
+          <w:szCs w:val="24"/>
+          <w:lang w:val="en-US"/>
+        </w:rPr>
+        <w:t>must</w:t>
+      </w:r>
+      <w:r>
+        <w:rPr>
+          <w:rFonts w:ascii="Times New Roman" w:hAnsi="Times New Roman" w:cs="Times New Roman"/>
+          <w:sz w:val="24"/>
+          <w:szCs w:val="24"/>
+          <w:lang w:val="en-US"/>
+        </w:rPr>
+        <w:t xml:space="preserve"> wait until it shows up </w:t>
+      </w:r>
+      <w:r>
+        <w:rPr>
+          <w:rFonts w:ascii="Times New Roman" w:hAnsi="Times New Roman" w:cs="Times New Roman"/>
+          <w:sz w:val="24"/>
+          <w:szCs w:val="24"/>
+          <w:lang w:val="en-US"/>
+        </w:rPr>
+        <w:t>and</w:t>
+      </w:r>
+      <w:r>
+        <w:rPr>
+          <w:rFonts w:ascii="Times New Roman" w:hAnsi="Times New Roman" w:cs="Times New Roman"/>
+          <w:sz w:val="24"/>
+          <w:szCs w:val="24"/>
+          <w:lang w:val="en-US"/>
+        </w:rPr>
+        <w:t xml:space="preserve"> take it</w:t>
+      </w:r>
+      <w:r>
+        <w:rPr>
+          <w:rFonts w:ascii="Times New Roman" w:hAnsi="Times New Roman" w:cs="Times New Roman"/>
+          <w:sz w:val="24"/>
+          <w:szCs w:val="24"/>
+          <w:lang w:val="en-US"/>
+        </w:rPr>
+        <w:t xml:space="preserve"> before interacting with the fruit.</w:t>
+      </w:r>
+    </w:p>
+    <w:p>
+      <w:pPr>
+        <w:spacing w:line="240" w:lineRule="auto"/>
+        <w:rPr>
+          <w:rFonts w:ascii="Times New Roman" w:hAnsi="Times New Roman" w:cs="Times New Roman"/>
+          <w:sz w:val="24"/>
+          <w:szCs w:val="24"/>
+        </w:rPr>
+      </w:pPr>
+      <w:r>
+        <w:rPr>
+          <w:rFonts w:ascii="Times New Roman" w:hAnsi="Times New Roman" w:cs="Times New Roman"/>
+          <w:sz w:val="24"/>
+          <w:szCs w:val="24"/>
+          <w:lang w:val="en-US"/>
+        </w:rPr>
+        <w:t xml:space="preserve">The last solution fixes the problem of having someone greedily keeping the fruit pass. The solution is </w:t>
+      </w:r>
+      <w:r>
+        <w:rPr>
+          <w:rFonts w:ascii="Times New Roman" w:hAnsi="Times New Roman" w:cs="Times New Roman"/>
+          <w:sz w:val="24"/>
+          <w:szCs w:val="24"/>
+          <w:lang w:val="en-US"/>
+        </w:rPr>
+        <w:t>to get</w:t>
+      </w:r>
+      <w:r>
+        <w:rPr>
+          <w:rFonts w:ascii="Times New Roman" w:hAnsi="Times New Roman" w:cs="Times New Roman"/>
+          <w:sz w:val="24"/>
+          <w:szCs w:val="24"/>
+          <w:lang w:val="en-US"/>
+        </w:rPr>
+        <w:t xml:space="preserve"> a butler.</w:t>
+      </w:r>
+      <w:r>
+        <w:rPr>
+          <w:rFonts w:ascii="Times New Roman" w:hAnsi="Times New Roman" w:cs="Times New Roman"/>
+          <w:sz w:val="24"/>
+          <w:szCs w:val="24"/>
+          <w:lang w:val="en-US"/>
+        </w:rPr>
+        <w:t xml:space="preserve"> The butler is the only person allowed to interact with the fruit.</w:t>
+      </w:r>
+      <w:r>
+        <w:rPr>
+          <w:rFonts w:ascii="Times New Roman" w:hAnsi="Times New Roman" w:cs="Times New Roman"/>
+          <w:sz w:val="24"/>
+          <w:szCs w:val="24"/>
+          <w:lang w:val="en-US"/>
+        </w:rPr>
+        <w:t xml:space="preserve"> Instead of interacting with the fruit yourself you ask the butler to get you</w:t>
+      </w:r>
+      <w:r>
+        <w:rPr>
+          <w:rFonts w:ascii="Times New Roman" w:hAnsi="Times New Roman" w:cs="Times New Roman"/>
+          <w:sz w:val="24"/>
+          <w:szCs w:val="24"/>
+          <w:lang w:val="en-US"/>
+        </w:rPr>
+        <w:t xml:space="preserve"> </w:t>
+      </w:r>
+      <w:proofErr w:type="gramStart"/>
+      <w:r>
+        <w:rPr>
+          <w:rFonts w:ascii="Times New Roman" w:hAnsi="Times New Roman" w:cs="Times New Roman"/>
+          <w:sz w:val="24"/>
+          <w:szCs w:val="24"/>
+          <w:lang w:val="en-US"/>
+        </w:rPr>
+        <w:t>a</w:t>
+      </w:r>
+      <w:proofErr w:type="gramEnd"/>
+      <w:r>
+        <w:rPr>
+          <w:rFonts w:ascii="Times New Roman" w:hAnsi="Times New Roman" w:cs="Times New Roman"/>
+          <w:sz w:val="24"/>
+          <w:szCs w:val="24"/>
+          <w:lang w:val="en-US"/>
+        </w:rPr>
+        <w:t xml:space="preserve"> fruit. </w:t>
+      </w:r>
+      <w:r>
+        <w:rPr>
+          <w:rFonts w:ascii="Times New Roman" w:hAnsi="Times New Roman" w:cs="Times New Roman"/>
+          <w:sz w:val="24"/>
+          <w:szCs w:val="24"/>
+          <w:lang w:val="en-US"/>
+        </w:rPr>
+        <w:t>Your mum must</w:t>
+      </w:r>
+      <w:r>
+        <w:rPr>
+          <w:rFonts w:ascii="Times New Roman" w:hAnsi="Times New Roman" w:cs="Times New Roman"/>
+          <w:sz w:val="24"/>
+          <w:szCs w:val="24"/>
+          <w:lang w:val="en-US"/>
+        </w:rPr>
+        <w:t xml:space="preserve"> also </w:t>
+      </w:r>
+      <w:r>
+        <w:rPr>
+          <w:rFonts w:ascii="Times New Roman" w:hAnsi="Times New Roman" w:cs="Times New Roman"/>
+          <w:sz w:val="24"/>
+          <w:szCs w:val="24"/>
+          <w:lang w:val="en-US"/>
+        </w:rPr>
+        <w:t>ask</w:t>
+      </w:r>
+      <w:r>
+        <w:rPr>
+          <w:rFonts w:ascii="Times New Roman" w:hAnsi="Times New Roman" w:cs="Times New Roman"/>
+          <w:sz w:val="24"/>
+          <w:szCs w:val="24"/>
+          <w:lang w:val="en-US"/>
+        </w:rPr>
+        <w:t xml:space="preserve"> the butler to swap the fruit. </w:t>
+      </w:r>
+      <w:r>
+        <w:rPr>
+          <w:rFonts w:ascii="Times New Roman" w:hAnsi="Times New Roman" w:cs="Times New Roman"/>
+          <w:sz w:val="24"/>
+          <w:szCs w:val="24"/>
+          <w:lang w:val="en-US"/>
+        </w:rPr>
+        <w:t xml:space="preserve">Since there is only one </w:t>
+      </w:r>
+      <w:proofErr w:type="gramStart"/>
+      <w:r>
+        <w:rPr>
+          <w:rFonts w:ascii="Times New Roman" w:hAnsi="Times New Roman" w:cs="Times New Roman"/>
+          <w:sz w:val="24"/>
+          <w:szCs w:val="24"/>
+          <w:lang w:val="en-US"/>
+        </w:rPr>
+        <w:t>butler</w:t>
+      </w:r>
+      <w:proofErr w:type="gramEnd"/>
+      <w:r>
+        <w:rPr>
+          <w:rFonts w:ascii="Times New Roman" w:hAnsi="Times New Roman" w:cs="Times New Roman"/>
+          <w:sz w:val="24"/>
+          <w:szCs w:val="24"/>
+          <w:lang w:val="en-US"/>
+        </w:rPr>
+        <w:t xml:space="preserve"> </w:t>
+      </w:r>
+      <w:r>
+        <w:rPr>
+          <w:rFonts w:ascii="Times New Roman" w:hAnsi="Times New Roman" w:cs="Times New Roman"/>
+          <w:sz w:val="24"/>
+          <w:szCs w:val="24"/>
+          <w:lang w:val="en-US"/>
+        </w:rPr>
+        <w:t>they</w:t>
+      </w:r>
+      <w:r>
+        <w:rPr>
+          <w:rFonts w:ascii="Times New Roman" w:hAnsi="Times New Roman" w:cs="Times New Roman"/>
+          <w:sz w:val="24"/>
+          <w:szCs w:val="24"/>
+          <w:lang w:val="en-US"/>
+        </w:rPr>
+        <w:t xml:space="preserve"> can’t do both at once. If you show up and the butler is already </w:t>
+      </w:r>
+      <w:r>
+        <w:rPr>
+          <w:rFonts w:ascii="Times New Roman" w:hAnsi="Times New Roman" w:cs="Times New Roman"/>
+          <w:sz w:val="24"/>
+          <w:szCs w:val="24"/>
+          <w:lang w:val="en-US"/>
+        </w:rPr>
+        <w:t xml:space="preserve">helping someone else, </w:t>
+      </w:r>
+      <w:r>
+        <w:rPr>
+          <w:rFonts w:ascii="Times New Roman" w:hAnsi="Times New Roman" w:cs="Times New Roman"/>
+          <w:sz w:val="24"/>
+          <w:szCs w:val="24"/>
+          <w:lang w:val="en-US"/>
+        </w:rPr>
+        <w:t>you’ll have to wait until they are not. Also</w:t>
+      </w:r>
+      <w:r>
+        <w:rPr>
+          <w:rFonts w:ascii="Times New Roman" w:hAnsi="Times New Roman" w:cs="Times New Roman"/>
+          <w:sz w:val="24"/>
+          <w:szCs w:val="24"/>
+          <w:lang w:val="en-US"/>
+        </w:rPr>
+        <w:t>,</w:t>
+      </w:r>
+      <w:r>
+        <w:rPr>
+          <w:rFonts w:ascii="Times New Roman" w:hAnsi="Times New Roman" w:cs="Times New Roman"/>
+          <w:sz w:val="24"/>
+          <w:szCs w:val="24"/>
+          <w:lang w:val="en-US"/>
+        </w:rPr>
+        <w:t xml:space="preserve"> while the butler is interacting with the fruit for you</w:t>
+      </w:r>
+      <w:r>
+        <w:rPr>
+          <w:rFonts w:ascii="Times New Roman" w:hAnsi="Times New Roman" w:cs="Times New Roman"/>
+          <w:sz w:val="24"/>
+          <w:szCs w:val="24"/>
+          <w:lang w:val="en-US"/>
+        </w:rPr>
+        <w:t>,</w:t>
+      </w:r>
+      <w:r>
+        <w:rPr>
+          <w:rFonts w:ascii="Times New Roman" w:hAnsi="Times New Roman" w:cs="Times New Roman"/>
+          <w:sz w:val="24"/>
+          <w:szCs w:val="24"/>
+          <w:lang w:val="en-US"/>
+        </w:rPr>
+        <w:t xml:space="preserve"> you’ll have to wait until </w:t>
+      </w:r>
+      <w:r>
+        <w:rPr>
+          <w:rFonts w:ascii="Times New Roman" w:hAnsi="Times New Roman" w:cs="Times New Roman"/>
+          <w:sz w:val="24"/>
+          <w:szCs w:val="24"/>
+          <w:lang w:val="en-US"/>
+        </w:rPr>
+        <w:t xml:space="preserve">they say the task is done. </w:t>
+      </w:r>
+      <w:proofErr w:type="gramStart"/>
+      <w:r>
+        <w:rPr>
+          <w:rFonts w:ascii="Times New Roman" w:hAnsi="Times New Roman" w:cs="Times New Roman"/>
+          <w:sz w:val="24"/>
+          <w:szCs w:val="24"/>
+          <w:lang w:val="en-US"/>
+        </w:rPr>
+        <w:t xml:space="preserve">In </w:t>
+      </w:r>
+      <w:r>
+        <w:rPr>
+          <w:rFonts w:ascii="Times New Roman" w:hAnsi="Times New Roman" w:cs="Times New Roman"/>
+          <w:sz w:val="24"/>
+          <w:szCs w:val="24"/>
+          <w:lang w:val="en-US"/>
+        </w:rPr>
+        <w:t>reality,</w:t>
+      </w:r>
+      <w:r>
+        <w:rPr>
+          <w:rFonts w:ascii="Times New Roman" w:hAnsi="Times New Roman" w:cs="Times New Roman"/>
+          <w:sz w:val="24"/>
+          <w:szCs w:val="24"/>
+          <w:lang w:val="en-US"/>
+        </w:rPr>
+        <w:t xml:space="preserve"> the</w:t>
+      </w:r>
+      <w:proofErr w:type="gramEnd"/>
+      <w:r>
+        <w:rPr>
+          <w:rFonts w:ascii="Times New Roman" w:hAnsi="Times New Roman" w:cs="Times New Roman"/>
+          <w:sz w:val="24"/>
+          <w:szCs w:val="24"/>
+          <w:lang w:val="en-US"/>
+        </w:rPr>
+        <w:t xml:space="preserve"> butler </w:t>
+      </w:r>
+      <w:r>
+        <w:rPr>
+          <w:rFonts w:ascii="Times New Roman" w:hAnsi="Times New Roman" w:cs="Times New Roman"/>
+          <w:sz w:val="24"/>
+          <w:szCs w:val="24"/>
+          <w:lang w:val="en-US"/>
+        </w:rPr>
+        <w:t>would be a</w:t>
+      </w:r>
+      <w:r>
+        <w:rPr>
+          <w:rFonts w:ascii="Times New Roman" w:hAnsi="Times New Roman" w:cs="Times New Roman"/>
+          <w:sz w:val="24"/>
+          <w:szCs w:val="24"/>
+          <w:lang w:val="en-US"/>
+        </w:rPr>
+        <w:t xml:space="preserve"> server or monitor and the people are </w:t>
+      </w:r>
+      <w:proofErr w:type="gramStart"/>
+      <w:r>
+        <w:rPr>
+          <w:rFonts w:ascii="Times New Roman" w:hAnsi="Times New Roman" w:cs="Times New Roman"/>
+          <w:sz w:val="24"/>
+          <w:szCs w:val="24"/>
+          <w:lang w:val="en-US"/>
+        </w:rPr>
+        <w:t>processes</w:t>
+      </w:r>
+      <w:proofErr w:type="gramEnd"/>
+      <w:r>
+        <w:rPr>
+          <w:rFonts w:ascii="Times New Roman" w:hAnsi="Times New Roman" w:cs="Times New Roman"/>
+          <w:sz w:val="24"/>
+          <w:szCs w:val="24"/>
+          <w:lang w:val="en-US"/>
+        </w:rPr>
+        <w:t xml:space="preserve"> asking to access data</w:t>
+      </w:r>
+      <w:r>
+        <w:rPr>
+          <w:rFonts w:ascii="Times New Roman" w:hAnsi="Times New Roman" w:cs="Times New Roman"/>
+          <w:sz w:val="24"/>
+          <w:szCs w:val="24"/>
+          <w:lang w:val="en-US"/>
+        </w:rPr>
+        <w:t>.</w:t>
+      </w:r>
+      <w:r>
+        <w:rPr>
+          <w:rFonts w:ascii="Times New Roman" w:hAnsi="Times New Roman" w:cs="Times New Roman"/>
+          <w:sz w:val="24"/>
+          <w:szCs w:val="24"/>
+          <w:lang w:val="en-US"/>
+        </w:rPr>
+        <w:t xml:space="preserve"> The process would ask the server or monitor get or change some data on their behave and the process would wait for the server to return </w:t>
+      </w:r>
+      <w:r>
+        <w:rPr>
+          <w:rFonts w:ascii="Times New Roman" w:hAnsi="Times New Roman" w:cs="Times New Roman"/>
+          <w:sz w:val="24"/>
+          <w:szCs w:val="24"/>
+        </w:rPr>
+        <w:t xml:space="preserve">what that data said or changed to, solving the critical </w:t>
+      </w:r>
+      <w:r>
+        <w:rPr>
+          <w:rFonts w:ascii="Times New Roman" w:hAnsi="Times New Roman" w:cs="Times New Roman"/>
+          <w:sz w:val="24"/>
+          <w:szCs w:val="24"/>
+        </w:rPr>
+        <w:t>section</w:t>
+      </w:r>
+      <w:r>
+        <w:rPr>
+          <w:rFonts w:ascii="Times New Roman" w:hAnsi="Times New Roman" w:cs="Times New Roman"/>
+          <w:sz w:val="24"/>
+          <w:szCs w:val="24"/>
+        </w:rPr>
+        <w:t xml:space="preserve"> problem.</w:t>
+      </w:r>
+    </w:p>
+    <w:p>
+      <w:pPr>
+        <w:spacing w:line="240" w:lineRule="auto"/>
+        <w:rPr>
+          <w:rFonts w:ascii="Times New Roman" w:hAnsi="Times New Roman" w:cs="Times New Roman"/>
+          <w:sz w:val="24"/>
+          <w:szCs w:val="24"/>
+          <w:lang w:val="en-US"/>
+        </w:rPr>
+      </w:pPr>
+      <w:r>
+        <w:rPr>
+          <w:rFonts w:ascii="Times New Roman" w:hAnsi="Times New Roman" w:cs="Times New Roman"/>
+          <w:sz w:val="24"/>
+          <w:szCs w:val="24"/>
+          <w:lang w:val="en-US"/>
+        </w:rPr>
+        <w:t xml:space="preserve">With the critical section problem solved it opened the door for </w:t>
+      </w:r>
+      <w:r>
+        <w:rPr>
+          <w:rFonts w:ascii="Times New Roman" w:hAnsi="Times New Roman" w:cs="Times New Roman"/>
+          <w:sz w:val="24"/>
+          <w:szCs w:val="24"/>
+          <w:lang w:val="en-US"/>
+        </w:rPr>
+        <w:t xml:space="preserve">more </w:t>
+      </w:r>
+      <w:r>
+        <w:rPr>
+          <w:rFonts w:ascii="Times New Roman" w:hAnsi="Times New Roman" w:cs="Times New Roman"/>
+          <w:sz w:val="24"/>
+          <w:szCs w:val="24"/>
+          <w:lang w:val="en-US"/>
+        </w:rPr>
+        <w:t>complex process</w:t>
+      </w:r>
+      <w:r>
+        <w:rPr>
+          <w:rFonts w:ascii="Times New Roman" w:hAnsi="Times New Roman" w:cs="Times New Roman"/>
+          <w:sz w:val="24"/>
+          <w:szCs w:val="24"/>
+          <w:lang w:val="en-US"/>
+        </w:rPr>
+        <w:t>es</w:t>
+      </w:r>
+      <w:r>
+        <w:rPr>
+          <w:rFonts w:ascii="Times New Roman" w:hAnsi="Times New Roman" w:cs="Times New Roman"/>
+          <w:sz w:val="24"/>
+          <w:szCs w:val="24"/>
+          <w:lang w:val="en-US"/>
+        </w:rPr>
+        <w:t xml:space="preserve"> that run on a single computer</w:t>
+      </w:r>
+      <w:r>
+        <w:rPr>
+          <w:rFonts w:ascii="Times New Roman" w:hAnsi="Times New Roman" w:cs="Times New Roman"/>
+          <w:sz w:val="24"/>
+          <w:szCs w:val="24"/>
+          <w:lang w:val="en-US"/>
+        </w:rPr>
+        <w:t xml:space="preserve">. Most websites primarily implement their logic with a language called </w:t>
+      </w:r>
+      <w:proofErr w:type="spellStart"/>
+      <w:r>
+        <w:rPr>
+          <w:rFonts w:ascii="Times New Roman" w:hAnsi="Times New Roman" w:cs="Times New Roman"/>
+          <w:sz w:val="24"/>
+          <w:szCs w:val="24"/>
+          <w:lang w:val="en-US"/>
+        </w:rPr>
+        <w:t>javascript</w:t>
+      </w:r>
+      <w:proofErr w:type="spellEnd"/>
+      <w:r>
+        <w:rPr>
+          <w:rFonts w:ascii="Times New Roman" w:hAnsi="Times New Roman" w:cs="Times New Roman"/>
+          <w:sz w:val="24"/>
+          <w:szCs w:val="24"/>
+          <w:lang w:val="en-US"/>
+        </w:rPr>
+        <w:t xml:space="preserve">. To speed things up </w:t>
+      </w:r>
+      <w:proofErr w:type="spellStart"/>
+      <w:r>
+        <w:rPr>
+          <w:rFonts w:ascii="Times New Roman" w:hAnsi="Times New Roman" w:cs="Times New Roman"/>
+          <w:sz w:val="24"/>
+          <w:szCs w:val="24"/>
+          <w:lang w:val="en-US"/>
+        </w:rPr>
+        <w:t>javascript</w:t>
+      </w:r>
+      <w:proofErr w:type="spellEnd"/>
+      <w:r>
+        <w:rPr>
+          <w:rFonts w:ascii="Times New Roman" w:hAnsi="Times New Roman" w:cs="Times New Roman"/>
+          <w:sz w:val="24"/>
+          <w:szCs w:val="24"/>
+          <w:lang w:val="en-US"/>
+        </w:rPr>
+        <w:t xml:space="preserve"> won’t wait for a task to complete before starting others so the critical section problem is very relevant. The solutions to the critical section problem are not automatically applied so programmers must keep them in mind while programming </w:t>
+      </w:r>
+      <w:proofErr w:type="spellStart"/>
+      <w:r>
+        <w:rPr>
+          <w:rFonts w:ascii="Times New Roman" w:hAnsi="Times New Roman" w:cs="Times New Roman"/>
+          <w:sz w:val="24"/>
+          <w:szCs w:val="24"/>
+          <w:lang w:val="en-US"/>
+        </w:rPr>
+        <w:t>javascript</w:t>
+      </w:r>
+      <w:proofErr w:type="spellEnd"/>
+      <w:r>
+        <w:rPr>
+          <w:rFonts w:ascii="Times New Roman" w:hAnsi="Times New Roman" w:cs="Times New Roman"/>
+          <w:sz w:val="24"/>
+          <w:szCs w:val="24"/>
+          <w:lang w:val="en-US"/>
+        </w:rPr>
+        <w:t xml:space="preserve"> amongst other things.</w:t>
+      </w:r>
+    </w:p>
+    <w:p>
+      <w:pPr>
+        <w:rPr>
+          <w:rFonts w:ascii="Times New Roman" w:hAnsi="Times New Roman" w:cs="Times New Roman"/>
+          <w:sz w:val="24"/>
+          <w:szCs w:val="24"/>
+          <w:lang w:val="en-US"/>
+        </w:rPr>
+      </w:pPr>
+      <w:r>
+        <w:rPr>
+          <w:rFonts w:ascii="Times New Roman" w:hAnsi="Times New Roman" w:cs="Times New Roman"/>
+          <w:sz w:val="24"/>
+          <w:szCs w:val="24"/>
           <w:lang w:val="en-US"/>
         </w:rPr>
         <w:br w:type="page"/>
       </w:r>
+    </w:p>
+    <w:p>
+      <w:pPr>
+        <w:spacing w:line="240" w:lineRule="auto"/>
+        <w:rPr>
+          <w:rFonts w:ascii="Times New Roman" w:hAnsi="Times New Roman" w:cs="Times New Roman"/>
+          <w:sz w:val="24"/>
+          <w:szCs w:val="24"/>
+          <w:lang w:val="en-US"/>
+        </w:rPr>
+      </w:pPr>
     </w:p>
     <w:p>
       <w:pPr>
         <w:spacing w:line="240" w:lineRule="auto"/>
         <w:jc w:val="center"/>
         <w:rPr>
+          <w:rFonts w:ascii="Times New Roman" w:hAnsi="Times New Roman" w:cs="Times New Roman"/>
+          <w:sz w:val="24"/>
+          <w:szCs w:val="24"/>
           <w:lang w:val="en-US"/>
         </w:rPr>
       </w:pPr>
       <w:r>
         <w:rPr>
-          <w:lang w:val="en-US"/>
-        </w:rPr>
-        <w:lastRenderedPageBreak/>
-        <w:t>References yay maybe no References</w:t>
-      </w:r>
+          <w:rFonts w:ascii="Times New Roman" w:hAnsi="Times New Roman" w:cs="Times New Roman"/>
+          <w:sz w:val="24"/>
+          <w:szCs w:val="24"/>
+          <w:lang w:val="en-US"/>
+        </w:rPr>
+        <w:t>Reference</w:t>
+      </w:r>
+    </w:p>
+    <w:p>
+      <w:pPr>
+        <w:pStyle w:val="NormalWeb"/>
+        <w:ind w:left="567" w:hanging="567"/>
+      </w:pPr>
+      <w:r>
+        <w:rPr>
+          <w:i/>
+          <w:iCs/>
+        </w:rPr>
+        <w:t>Critical Section</w:t>
+      </w:r>
+      <w:r>
+        <w:t xml:space="preserve">. </w:t>
+      </w:r>
+      <w:proofErr w:type="spellStart"/>
+      <w:r>
+        <w:t>StudySmarter</w:t>
+      </w:r>
+      <w:proofErr w:type="spellEnd"/>
+      <w:r>
+        <w:t xml:space="preserve"> UK. (n.d.). https://www.studysmarter.co.uk/explanations/computer-science/computer-programming/critical-section/ </w:t>
+      </w:r>
+    </w:p>
+    <w:p>
+      <w:pPr>
+        <w:spacing w:line="240" w:lineRule="auto"/>
+        <w:jc w:val="center"/>
+        <w:rPr>
+          <w:rFonts w:ascii="Times New Roman" w:hAnsi="Times New Roman" w:cs="Times New Roman"/>
+          <w:sz w:val="24"/>
+          <w:szCs w:val="24"/>
+        </w:rPr>
+      </w:pPr>
     </w:p>
     <w:sectPr>
-      <w:headerReference w:type="default" r:id="rId6"/>
+      <w:headerReference w:type="default" r:id="rId7"/>
       <w:pgSz w:w="12240" w:h="15840"/>
       <w:pgMar w:top="1440" w:right="2155" w:bottom="1440" w:left="2155" w:header="709" w:footer="709" w:gutter="0"/>
       <w:cols w:space="708"/>
@@ -1240,7 +3884,6 @@
   <w:style w:type="character" w:default="1" w:styleId="DefaultParagraphFont">
     <w:name w:val="Default Paragraph Font"/>
     <w:uiPriority w:val="1"/>
-    <w:semiHidden/>
     <w:unhideWhenUsed/>
   </w:style>
   <w:style w:type="table" w:default="1" w:styleId="TableNormal">
@@ -1598,6 +4241,25 @@
     <w:uiPriority w:val="99"/>
     <w:rsid w:val="005B3102"/>
   </w:style>
+  <w:style w:type="paragraph" w:styleId="NormalWeb">
+    <w:name w:val="Normal (Web)"/>
+    <w:basedOn w:val="Normal"/>
+    <w:uiPriority w:val="99"/>
+    <w:semiHidden/>
+    <w:unhideWhenUsed/>
+    <w:rsid w:val="00746C68"/>
+    <w:pPr>
+      <w:spacing w:before="100" w:beforeAutospacing="1" w:after="100" w:afterAutospacing="1" w:line="240" w:lineRule="auto"/>
+    </w:pPr>
+    <w:rPr>
+      <w:rFonts w:ascii="Times New Roman" w:eastAsia="Times New Roman" w:hAnsi="Times New Roman" w:cs="Times New Roman"/>
+      <w:kern w:val="0"/>
+      <w:sz w:val="24"/>
+      <w:szCs w:val="24"/>
+      <w:lang w:eastAsia="en-CA"/>
+      <w14:ligatures w14:val="none"/>
+    </w:rPr>
+  </w:style>
 </w:styles>
 </file>
 

</xml_diff>